<commit_message>
cleaned up the refTemplate.docx and the make file
</commit_message>
<xml_diff>
--- a/ms/supportFiles/refTemplate.docx
+++ b/ms/supportFiles/refTemplate.docx
@@ -14,202 +14,6 @@
     </w:p>
     <w:p>
       <w:pPr>
-        <w:ind w:firstLine="0"/>
-        <w:rPr>
-          <w:color w:val="0D0D0D" w:themeColor="text1" w:themeTint="F2"/>
-        </w:rPr>
-      </w:pPr>
-      <w:r>
-        <w:rPr>
-          <w:b/>
-          <w:color w:val="0D0D0D" w:themeColor="text1" w:themeTint="F2"/>
-        </w:rPr>
-        <w:t>Author:</w:t>
-      </w:r>
-      <w:r>
-        <w:rPr>
-          <w:color w:val="0D0D0D" w:themeColor="text1" w:themeTint="F2"/>
-        </w:rPr>
-        <w:t xml:space="preserve"> Tim Szewczyk</w:t>
-      </w:r>
-      <w:r>
-        <w:rPr>
-          <w:color w:val="0D0D0D" w:themeColor="text1" w:themeTint="F2"/>
-          <w:vertAlign w:val="superscript"/>
-        </w:rPr>
-        <w:t>1</w:t>
-      </w:r>
-    </w:p>
-    <w:p>
-      <w:pPr>
-        <w:ind w:firstLine="0"/>
-        <w:rPr>
-          <w:color w:val="0D0D0D" w:themeColor="text1" w:themeTint="F2"/>
-        </w:rPr>
-      </w:pPr>
-      <w:r>
-        <w:rPr>
-          <w:b/>
-          <w:color w:val="0D0D0D" w:themeColor="text1" w:themeTint="F2"/>
-        </w:rPr>
-        <w:t>Affiliation:</w:t>
-      </w:r>
-      <w:r>
-        <w:rPr>
-          <w:color w:val="0D0D0D" w:themeColor="text1" w:themeTint="F2"/>
-        </w:rPr>
-        <w:t xml:space="preserve"> University of Colorado-Boulder, Department of Ecology and Evolutionary Biology</w:t>
-      </w:r>
-      <w:r>
-        <w:rPr>
-          <w:color w:val="0D0D0D" w:themeColor="text1" w:themeTint="F2"/>
-        </w:rPr>
-        <w:br/>
-      </w:r>
-      <w:r>
-        <w:rPr>
-          <w:b/>
-          <w:color w:val="0D0D0D" w:themeColor="text1" w:themeTint="F2"/>
-        </w:rPr>
-        <w:t>Address:</w:t>
-      </w:r>
-      <w:r>
-        <w:rPr>
-          <w:color w:val="0D0D0D" w:themeColor="text1" w:themeTint="F2"/>
-        </w:rPr>
-        <w:t xml:space="preserve"> ??</w:t>
-      </w:r>
-      <w:r>
-        <w:rPr>
-          <w:color w:val="0D0D0D" w:themeColor="text1" w:themeTint="F2"/>
-        </w:rPr>
-        <w:br/>
-      </w:r>
-      <w:r>
-        <w:rPr>
-          <w:b/>
-          <w:color w:val="0D0D0D" w:themeColor="text1" w:themeTint="F2"/>
-        </w:rPr>
-        <w:t>E-mail:</w:t>
-      </w:r>
-      <w:r>
-        <w:rPr>
-          <w:color w:val="0D0D0D" w:themeColor="text1" w:themeTint="F2"/>
-        </w:rPr>
-        <w:t xml:space="preserve"> timothy.szewczyk@colorado.edu</w:t>
-      </w:r>
-      <w:r>
-        <w:rPr>
-          <w:color w:val="0D0D0D" w:themeColor="text1" w:themeTint="F2"/>
-        </w:rPr>
-        <w:br/>
-      </w:r>
-      <w:r>
-        <w:rPr>
-          <w:b/>
-          <w:color w:val="0D0D0D" w:themeColor="text1" w:themeTint="F2"/>
-        </w:rPr>
-        <w:t>Telephone:</w:t>
-      </w:r>
-      <w:r>
-        <w:rPr>
-          <w:color w:val="0D0D0D" w:themeColor="text1" w:themeTint="F2"/>
-        </w:rPr>
-        <w:t xml:space="preserve"> ??</w:t>
-      </w:r>
-      <w:r>
-        <w:rPr>
-          <w:color w:val="0D0D0D" w:themeColor="text1" w:themeTint="F2"/>
-        </w:rPr>
-        <w:br/>
-      </w:r>
-      <w:r>
-        <w:rPr>
-          <w:b/>
-          <w:color w:val="0D0D0D" w:themeColor="text1" w:themeTint="F2"/>
-        </w:rPr>
-        <w:t>Fax:</w:t>
-      </w:r>
-      <w:r>
-        <w:rPr>
-          <w:color w:val="0D0D0D" w:themeColor="text1" w:themeTint="F2"/>
-        </w:rPr>
-        <w:t xml:space="preserve"> ??</w:t>
-      </w:r>
-    </w:p>
-    <w:p>
-      <w:pPr>
-        <w:ind w:firstLine="0"/>
-        <w:rPr>
-          <w:color w:val="0D0D0D" w:themeColor="text1" w:themeTint="F2"/>
-        </w:rPr>
-      </w:pPr>
-      <w:r>
-        <w:rPr>
-          <w:b/>
-          <w:color w:val="0D0D0D" w:themeColor="text1" w:themeTint="F2"/>
-        </w:rPr>
-        <w:t>Abstract:</w:t>
-      </w:r>
-      <w:r>
-        <w:rPr>
-          <w:color w:val="0D0D0D" w:themeColor="text1" w:themeTint="F2"/>
-        </w:rPr>
-        <w:t xml:space="preserve"> 150–250 words. The abstract abstract is rather abstract.</w:t>
-      </w:r>
-    </w:p>
-    <w:p>
-      <w:pPr>
-        <w:ind w:firstLine="0"/>
-        <w:rPr>
-          <w:color w:val="0D0D0D" w:themeColor="text1" w:themeTint="F2"/>
-        </w:rPr>
-      </w:pPr>
-      <w:r>
-        <w:rPr>
-          <w:b/>
-          <w:color w:val="0D0D0D" w:themeColor="text1" w:themeTint="F2"/>
-        </w:rPr>
-        <w:t>Keywords:</w:t>
-      </w:r>
-      <w:r>
-        <w:rPr>
-          <w:color w:val="0D0D0D" w:themeColor="text1" w:themeTint="F2"/>
-        </w:rPr>
-        <w:t xml:space="preserve"> 4–6 keywords. Formicidae, subfamily, genus, altitude, range size, beta diversity</w:t>
-      </w:r>
-    </w:p>
-    <w:p>
-      <w:pPr>
-        <w:ind w:firstLine="0"/>
-        <w:rPr>
-          <w:color w:val="0D0D0D" w:themeColor="text1" w:themeTint="F2"/>
-        </w:rPr>
-      </w:pPr>
-    </w:p>
-    <w:p>
-      <w:pPr>
-        <w:ind w:firstLine="0"/>
-        <w:rPr>
-          <w:color w:val="0D0D0D" w:themeColor="text1" w:themeTint="F2"/>
-        </w:rPr>
-      </w:pPr>
-      <w:r>
-        <w:rPr>
-          <w:b/>
-          <w:color w:val="0D0D0D" w:themeColor="text1" w:themeTint="F2"/>
-        </w:rPr>
-        <w:t>Stray sentences</w:t>
-      </w:r>
-      <w:r>
-        <w:rPr>
-          <w:color w:val="0D0D0D" w:themeColor="text1" w:themeTint="F2"/>
-        </w:rPr>
-        <w:t xml:space="preserve"> Along tropical elevational gradients, ant species typically have small elevational ranges with many species detected at just one elevation (Olson, 1994; Samson et al., 1997; Fisher, 1998; Brühl et al., 1999; Longino and Colwell, 2011). Several analyses have reported support for the elevational extension of Rapoport's Rule, finding that high elevation ant species tend to have broader elevational ranges compared to low elevation species (Olson, 1994; Sanders, 2002; Lessard et al., 2007). In contrast, ant species ranges were largest at low elevations in Costa Rica (Longino and Colwell, 2011). However, a recent review found little support for this hypothesis across an array of taxa when accounting for biases in estimating the mean range size (McCain and Bracy Knight, 2013). While elevational trends in ant communities and range sizes have been demonstrated in several systems (e.g., )(Fisher, 1998; Lessard et al., 2007; Burwell and Nakamura, 2011; Longino and Colwell, 2011; Munyai and Foord, 2012). Nevertheless, high species turnover is not universal among the tropical gradients and turnover is consistently low in the temperate datasets.</w:t>
-      </w:r>
-    </w:p>
-    <w:p>
-      <w:pPr>
         <w:pStyle w:val="Heading1"/>
       </w:pPr>
       <w:bookmarkStart w:id="1" w:name="introduction"/>
@@ -234,14 +38,7 @@
         <w:rPr>
           <w:color w:val="0D0D0D" w:themeColor="text1" w:themeTint="F2"/>
         </w:rPr>
-        <w:t xml:space="preserve">Despite comprising the majority of animal species, insects have not received much focus in such macroecological studies (Diniz-Filho et al., 2010). However, with the astonishing array of insect diversity, no picture of biodiversity would be complete without including insects. Furthermore, understanding the processes underlying insect diversity may yield valuable insights into the processes that shape patterns biodiversity more broadly. Ants have a number of advantages for global studies of diversity. As predators, competitors, </w:t>
-      </w:r>
-      <w:r>
-        <w:rPr>
-          <w:color w:val="0D0D0D" w:themeColor="text1" w:themeTint="F2"/>
-        </w:rPr>
-        <w:lastRenderedPageBreak/>
-        <w:t xml:space="preserve">scavengers, and dispersers, they have major ecological impacts in a wide variety of systems (Hölldobler and Wilson, 1990). In contrast to many insect taxa, the individuals used for identification are wingless, restricting their movement from the nest and reducing the impact of accidentals. Additionally, because of the historic interest across many decades </w:t>
+        <w:t xml:space="preserve">Despite comprising the majority of animal species, insects have not received much focus in such macroecological studies (Diniz-Filho et al., 2010). However, with the astonishing array of insect diversity, no picture of biodiversity would be complete without including insects. Furthermore, understanding the processes underlying insect diversity may yield valuable insights into the processes that shape patterns biodiversity more broadly. Ants have a number of advantages for global studies of diversity. As predators, competitors, scavengers, and dispersers, they have major ecological impacts in a wide variety of systems (Hölldobler and Wilson, 1990). In contrast to many insect taxa, the individuals used for identification are wingless, restricting their movement from the nest and reducing the impact of accidentals. Additionally, because of the historic interest across many decades </w:t>
       </w:r>
       <w:r>
         <w:rPr>
@@ -383,6 +180,7 @@
       <w:bookmarkStart w:id="2" w:name="datasets"/>
       <w:bookmarkEnd w:id="2"/>
       <w:r>
+        <w:lastRenderedPageBreak/>
         <w:t>Datasets</w:t>
       </w:r>
     </w:p>
@@ -424,14 +222,7 @@
         <w:rPr>
           <w:color w:val="0D0D0D" w:themeColor="text1" w:themeTint="F2"/>
         </w:rPr>
-        <w:t xml:space="preserve"> criteria: (1) sufficient, even sampling effort with standardized methods across the gradient; (2) sampling of at least 70% of the gradient; (3) sampling within the lowest 400m of the gradient; (4) no elevational sampling gaps greater than 500m; and (5) relatively little anthropogenic disturbance. These criteria, adapted from previous studies (McCain, 2009a, 2010), are required to ensure the accurate description of the naturally occurring pattern (McCoy, 1990, 2002; McCain, 2005; Rahbek, 2005; Nogués-Bravo et al., 2008). The common richness patterns, however, differ primarily across the lower </w:t>
-      </w:r>
-      <w:r>
-        <w:rPr>
-          <w:color w:val="0D0D0D" w:themeColor="text1" w:themeTint="F2"/>
-        </w:rPr>
-        <w:lastRenderedPageBreak/>
-        <w:t>portion of the elevational gradient (Nogués-Bravo et al., 2008). Consequently, violations of the second criterion were allowed when the majority of the unsampled region was at high elevations where declining richness had been demonstrated.</w:t>
+        <w:t xml:space="preserve"> criteria: (1) sufficient, even sampling effort with standardized methods across the gradient; (2) sampling of at least 70% of the gradient; (3) sampling within the lowest 400m of the gradient; (4) no elevational sampling gaps greater than 500m; and (5) relatively little anthropogenic disturbance. These criteria, adapted from previous studies (McCain, 2009a, 2010), are required to ensure the accurate description of the naturally occurring pattern (McCoy, 1990, 2002; McCain, 2005; Rahbek, 2005; Nogués-Bravo et al., 2008). The common richness patterns, however, differ primarily across the lower portion of the elevational gradient (Nogués-Bravo et al., 2008). Consequently, violations of the second criterion were allowed when the majority of the unsampled region was at high elevations where declining richness had been demonstrated.</w:t>
       </w:r>
     </w:p>
     <w:p>
@@ -482,6 +273,7 @@
       <w:bookmarkStart w:id="3" w:name="elevational-range-size"/>
       <w:bookmarkEnd w:id="3"/>
       <w:r>
+        <w:lastRenderedPageBreak/>
         <w:t>Elevational range size</w:t>
       </w:r>
     </w:p>
@@ -772,221 +564,221 @@
         <w:rPr>
           <w:color w:val="0D0D0D" w:themeColor="text1" w:themeTint="F2"/>
         </w:rPr>
-        <w:t xml:space="preserve">=0.384). Ant </w:t>
+        <w:t>=0.384). Ant elevational ranges do, therefore, appear to be larger in the tropics, consistent with other taxa (McCain, 2009b; Sheldon and Tewksbury, 2014; Sheldon et al., 2015) and with the seasonality hypothesis (Janzen, 1967). Additionally, there is a marginal latitudinal decline in the proportion of species detected in a single elevational band (</w:t>
+      </w:r>
+      <w:r>
+        <w:rPr>
+          <w:i/>
+          <w:color w:val="0D0D0D" w:themeColor="text1" w:themeTint="F2"/>
+        </w:rPr>
+        <w:t>n</w:t>
+      </w:r>
+      <w:r>
+        <w:rPr>
+          <w:color w:val="0D0D0D" w:themeColor="text1" w:themeTint="F2"/>
+        </w:rPr>
+        <w:t xml:space="preserve">=16, </w:t>
+      </w:r>
+      <w:r>
+        <w:rPr>
+          <w:i/>
+          <w:color w:val="0D0D0D" w:themeColor="text1" w:themeTint="F2"/>
+        </w:rPr>
+        <w:t>P</w:t>
+      </w:r>
+      <w:r>
+        <w:rPr>
+          <w:color w:val="0D0D0D" w:themeColor="text1" w:themeTint="F2"/>
+        </w:rPr>
+        <w:t xml:space="preserve">=0.05, </w:t>
+      </w:r>
+      <w:r>
+        <w:rPr>
+          <w:i/>
+          <w:color w:val="0D0D0D" w:themeColor="text1" w:themeTint="F2"/>
+        </w:rPr>
+        <w:t>R</w:t>
+      </w:r>
+      <w:r>
+        <w:rPr>
+          <w:i/>
+          <w:color w:val="0D0D0D" w:themeColor="text1" w:themeTint="F2"/>
+          <w:vertAlign w:val="superscript"/>
+        </w:rPr>
+        <w:t>2</w:t>
+      </w:r>
+      <w:r>
+        <w:rPr>
+          <w:color w:val="0D0D0D" w:themeColor="text1" w:themeTint="F2"/>
+        </w:rPr>
+        <w:t xml:space="preserve">=0.193). However, this latitudinal trend in elevational range size does not hold at larger taxonomic scales. Neither the mean genus elevational range nor the mean subfamily elevational range change across latitudes (genus: </w:t>
+      </w:r>
+      <w:r>
+        <w:rPr>
+          <w:i/>
+          <w:color w:val="0D0D0D" w:themeColor="text1" w:themeTint="F2"/>
+        </w:rPr>
+        <w:t>n</w:t>
+      </w:r>
+      <w:r>
+        <w:rPr>
+          <w:color w:val="0D0D0D" w:themeColor="text1" w:themeTint="F2"/>
+        </w:rPr>
+        <w:t xml:space="preserve">=16, </w:t>
+      </w:r>
+      <w:r>
+        <w:rPr>
+          <w:i/>
+          <w:color w:val="0D0D0D" w:themeColor="text1" w:themeTint="F2"/>
+        </w:rPr>
+        <w:t>P</w:t>
+      </w:r>
+      <w:r>
+        <w:rPr>
+          <w:color w:val="0D0D0D" w:themeColor="text1" w:themeTint="F2"/>
+        </w:rPr>
+        <w:t xml:space="preserve">=0.22; subfamily: </w:t>
+      </w:r>
+      <w:r>
+        <w:rPr>
+          <w:i/>
+          <w:color w:val="0D0D0D" w:themeColor="text1" w:themeTint="F2"/>
+        </w:rPr>
+        <w:t>n</w:t>
+      </w:r>
+      <w:r>
+        <w:rPr>
+          <w:color w:val="0D0D0D" w:themeColor="text1" w:themeTint="F2"/>
+        </w:rPr>
+        <w:t xml:space="preserve">=16; </w:t>
+      </w:r>
+      <w:r>
+        <w:rPr>
+          <w:i/>
+          <w:color w:val="0D0D0D" w:themeColor="text1" w:themeTint="F2"/>
+        </w:rPr>
+        <w:t>P</w:t>
+      </w:r>
+      <w:r>
+        <w:rPr>
+          <w:color w:val="0D0D0D" w:themeColor="text1" w:themeTint="F2"/>
+        </w:rPr>
+        <w:t>=0.40). This suggests that, while individual species may be constrained by thermal tolerance, the variability in thermal tolerance among species within each genus is great enough to encompass the increased annual variation at high latitudes.</w:t>
+      </w:r>
+    </w:p>
+    <w:p>
+      <w:pPr>
+        <w:ind w:firstLine="0"/>
+        <w:rPr>
+          <w:color w:val="0D0D0D" w:themeColor="text1" w:themeTint="F2"/>
+        </w:rPr>
+      </w:pPr>
+      <w:r>
+        <w:rPr>
+          <w:color w:val="0D0D0D" w:themeColor="text1" w:themeTint="F2"/>
+        </w:rPr>
+        <w:t xml:space="preserve">Because high elevations, like high latitudes, also experience increased climatic variability, the mean elevational range size may increase </w:t>
+      </w:r>
+      <w:r>
+        <w:rPr>
+          <w:color w:val="0D0D0D" w:themeColor="text1" w:themeTint="F2"/>
+        </w:rPr>
+        <w:t xml:space="preserve">with elevation (Stevens, 1992). </w:t>
+      </w:r>
+      <w:r>
+        <w:rPr>
+          <w:color w:val="0D0D0D" w:themeColor="text1" w:themeTint="F2"/>
+        </w:rPr>
+        <w:t xml:space="preserve">To avoid the disproportionate influence and non-independence of large-ranged species (Rohde et al., 1993; Gaston et al., 1998; McCain and Bracy Knight, 2013), I estimated mean range size at each elevation using both the midpoint method, where mean range size is estimated as the average range of all species whose midpoints occur at that elevation, and the quartile method, which uses only species with ranges &lt; 1/4 of the gradient. (Rohde et al., 1993; McCain and Bracy Knight, 2013). Contrary to expectations, there is little evidence of a consistent trend in ant species range size along elevational gradients using either method (midpoint: increase with </w:t>
+      </w:r>
+      <w:r>
+        <w:rPr>
+          <w:i/>
+          <w:color w:val="0D0D0D" w:themeColor="text1" w:themeTint="F2"/>
+        </w:rPr>
+        <w:t>P</w:t>
+      </w:r>
+      <w:r>
+        <w:rPr>
+          <w:color w:val="0D0D0D" w:themeColor="text1" w:themeTint="F2"/>
+        </w:rPr>
+        <w:t xml:space="preserve">&lt; 0.05 in 2/16 gradients, </w:t>
+      </w:r>
+      <w:r>
+        <w:rPr>
+          <w:i/>
+          <w:color w:val="0D0D0D" w:themeColor="text1" w:themeTint="F2"/>
+        </w:rPr>
+        <w:t>R</w:t>
+      </w:r>
+      <w:r>
+        <w:rPr>
+          <w:i/>
+          <w:color w:val="0D0D0D" w:themeColor="text1" w:themeTint="F2"/>
+          <w:vertAlign w:val="superscript"/>
+        </w:rPr>
+        <w:t>2</w:t>
+      </w:r>
+      <w:r>
+        <w:rPr>
+          <w:color w:val="0D0D0D" w:themeColor="text1" w:themeTint="F2"/>
+        </w:rPr>
+        <w:t xml:space="preserve"> mean: 0.15, median: 0.03; quartile: increase with </w:t>
+      </w:r>
+      <w:r>
+        <w:rPr>
+          <w:i/>
+          <w:color w:val="0D0D0D" w:themeColor="text1" w:themeTint="F2"/>
+        </w:rPr>
+        <w:t>P</w:t>
+      </w:r>
+      <w:r>
+        <w:rPr>
+          <w:color w:val="0D0D0D" w:themeColor="text1" w:themeTint="F2"/>
+        </w:rPr>
+        <w:t xml:space="preserve">&lt; 0.05 in 3/16 gradients, </w:t>
+      </w:r>
+      <w:r>
+        <w:rPr>
+          <w:i/>
+          <w:color w:val="0D0D0D" w:themeColor="text1" w:themeTint="F2"/>
+        </w:rPr>
+        <w:t>R</w:t>
+      </w:r>
+      <w:r>
+        <w:rPr>
+          <w:i/>
+          <w:color w:val="0D0D0D" w:themeColor="text1" w:themeTint="F2"/>
+          <w:vertAlign w:val="superscript"/>
+        </w:rPr>
+        <w:t>2</w:t>
+      </w:r>
+      <w:r>
+        <w:rPr>
+          <w:color w:val="0D0D0D" w:themeColor="text1" w:themeTint="F2"/>
+        </w:rPr>
+        <w:t xml:space="preserve"> mean: 0.20, median: 0.14).</w:t>
+      </w:r>
+    </w:p>
+    <w:p>
+      <w:pPr>
+        <w:ind w:firstLine="0"/>
+        <w:rPr>
+          <w:color w:val="0D0D0D" w:themeColor="text1" w:themeTint="F2"/>
+        </w:rPr>
+      </w:pPr>
+      <w:r>
+        <w:rPr>
+          <w:color w:val="0D0D0D" w:themeColor="text1" w:themeTint="F2"/>
+        </w:rPr>
+        <w:t xml:space="preserve">Thus, though ant elevational ranges do not show a consistent pattern along single elevational gradients, they do tend to increase with latitude. This suggests that the </w:t>
       </w:r>
       <w:r>
         <w:rPr>
           <w:color w:val="0D0D0D" w:themeColor="text1" w:themeTint="F2"/>
         </w:rPr>
         <w:lastRenderedPageBreak/>
-        <w:t>elevational ranges do, therefore, appear to be larger in the tropics, consistent with other taxa (McCain, 2009b; Sheldon and Tewksbury, 2014; Sheldon et al., 2015) and with the seasonality hypothesis (Janzen, 1967). Additionally, there is a marginal latitudinal decline in the proportion of species detected in a single elevational band (</w:t>
-      </w:r>
-      <w:r>
-        <w:rPr>
-          <w:i/>
-          <w:color w:val="0D0D0D" w:themeColor="text1" w:themeTint="F2"/>
-        </w:rPr>
-        <w:t>n</w:t>
-      </w:r>
-      <w:r>
-        <w:rPr>
-          <w:color w:val="0D0D0D" w:themeColor="text1" w:themeTint="F2"/>
-        </w:rPr>
-        <w:t xml:space="preserve">=16, </w:t>
-      </w:r>
-      <w:r>
-        <w:rPr>
-          <w:i/>
-          <w:color w:val="0D0D0D" w:themeColor="text1" w:themeTint="F2"/>
-        </w:rPr>
-        <w:t>P</w:t>
-      </w:r>
-      <w:r>
-        <w:rPr>
-          <w:color w:val="0D0D0D" w:themeColor="text1" w:themeTint="F2"/>
-        </w:rPr>
-        <w:t xml:space="preserve">=0.05, </w:t>
-      </w:r>
-      <w:r>
-        <w:rPr>
-          <w:i/>
-          <w:color w:val="0D0D0D" w:themeColor="text1" w:themeTint="F2"/>
-        </w:rPr>
-        <w:t>R</w:t>
-      </w:r>
-      <w:r>
-        <w:rPr>
-          <w:i/>
-          <w:color w:val="0D0D0D" w:themeColor="text1" w:themeTint="F2"/>
-          <w:vertAlign w:val="superscript"/>
-        </w:rPr>
-        <w:t>2</w:t>
-      </w:r>
-      <w:r>
-        <w:rPr>
-          <w:color w:val="0D0D0D" w:themeColor="text1" w:themeTint="F2"/>
-        </w:rPr>
-        <w:t xml:space="preserve">=0.193). However, this latitudinal trend in elevational range size does not hold at larger taxonomic scales. Neither the mean genus elevational range nor the mean subfamily elevational range change across latitudes (genus: </w:t>
-      </w:r>
-      <w:r>
-        <w:rPr>
-          <w:i/>
-          <w:color w:val="0D0D0D" w:themeColor="text1" w:themeTint="F2"/>
-        </w:rPr>
-        <w:t>n</w:t>
-      </w:r>
-      <w:r>
-        <w:rPr>
-          <w:color w:val="0D0D0D" w:themeColor="text1" w:themeTint="F2"/>
-        </w:rPr>
-        <w:t xml:space="preserve">=16, </w:t>
-      </w:r>
-      <w:r>
-        <w:rPr>
-          <w:i/>
-          <w:color w:val="0D0D0D" w:themeColor="text1" w:themeTint="F2"/>
-        </w:rPr>
-        <w:t>P</w:t>
-      </w:r>
-      <w:r>
-        <w:rPr>
-          <w:color w:val="0D0D0D" w:themeColor="text1" w:themeTint="F2"/>
-        </w:rPr>
-        <w:t xml:space="preserve">=0.22; subfamily: </w:t>
-      </w:r>
-      <w:r>
-        <w:rPr>
-          <w:i/>
-          <w:color w:val="0D0D0D" w:themeColor="text1" w:themeTint="F2"/>
-        </w:rPr>
-        <w:t>n</w:t>
-      </w:r>
-      <w:r>
-        <w:rPr>
-          <w:color w:val="0D0D0D" w:themeColor="text1" w:themeTint="F2"/>
-        </w:rPr>
-        <w:t xml:space="preserve">=16; </w:t>
-      </w:r>
-      <w:r>
-        <w:rPr>
-          <w:i/>
-          <w:color w:val="0D0D0D" w:themeColor="text1" w:themeTint="F2"/>
-        </w:rPr>
-        <w:t>P</w:t>
-      </w:r>
-      <w:r>
-        <w:rPr>
-          <w:color w:val="0D0D0D" w:themeColor="text1" w:themeTint="F2"/>
-        </w:rPr>
-        <w:t>=0.40). This suggests that, while individual species may be constrained by thermal tolerance, the variability in thermal tolerance among species within each genus is great enough to encompass the increased annual variation at high latitudes.</w:t>
-      </w:r>
-    </w:p>
-    <w:p>
-      <w:pPr>
-        <w:ind w:firstLine="0"/>
-        <w:rPr>
-          <w:color w:val="0D0D0D" w:themeColor="text1" w:themeTint="F2"/>
-        </w:rPr>
-      </w:pPr>
-      <w:r>
-        <w:rPr>
-          <w:color w:val="0D0D0D" w:themeColor="text1" w:themeTint="F2"/>
-        </w:rPr>
-        <w:t xml:space="preserve">Because high elevations, like high latitudes, also experience increased climatic variability, the mean elevational range size may increase </w:t>
-      </w:r>
-      <w:r>
-        <w:rPr>
-          <w:color w:val="0D0D0D" w:themeColor="text1" w:themeTint="F2"/>
-        </w:rPr>
-        <w:t xml:space="preserve">with elevation (Stevens, 1992). </w:t>
-      </w:r>
-      <w:r>
-        <w:rPr>
-          <w:color w:val="0D0D0D" w:themeColor="text1" w:themeTint="F2"/>
-        </w:rPr>
-        <w:t xml:space="preserve">To avoid the disproportionate influence and non-independence of large-ranged species (Rohde et al., 1993; Gaston et al., 1998; McCain and Bracy Knight, 2013), I estimated mean range size at each elevation using both the midpoint method, where mean range size is estimated as the average range of all species whose midpoints occur at that elevation, and the quartile method, which uses only species with ranges &lt; 1/4 of the gradient. (Rohde et al., 1993; McCain and Bracy Knight, 2013). Contrary to expectations, there is little evidence of a consistent trend in ant species range size along elevational gradients using either method (midpoint: increase with </w:t>
-      </w:r>
-      <w:r>
-        <w:rPr>
-          <w:i/>
-          <w:color w:val="0D0D0D" w:themeColor="text1" w:themeTint="F2"/>
-        </w:rPr>
-        <w:t>P</w:t>
-      </w:r>
-      <w:r>
-        <w:rPr>
-          <w:color w:val="0D0D0D" w:themeColor="text1" w:themeTint="F2"/>
-        </w:rPr>
-        <w:t xml:space="preserve">&lt; 0.05 in 2/16 gradients, </w:t>
-      </w:r>
-      <w:r>
-        <w:rPr>
-          <w:i/>
-          <w:color w:val="0D0D0D" w:themeColor="text1" w:themeTint="F2"/>
-        </w:rPr>
-        <w:t>R</w:t>
-      </w:r>
-      <w:r>
-        <w:rPr>
-          <w:i/>
-          <w:color w:val="0D0D0D" w:themeColor="text1" w:themeTint="F2"/>
-          <w:vertAlign w:val="superscript"/>
-        </w:rPr>
-        <w:t>2</w:t>
-      </w:r>
-      <w:r>
-        <w:rPr>
-          <w:color w:val="0D0D0D" w:themeColor="text1" w:themeTint="F2"/>
-        </w:rPr>
-        <w:t xml:space="preserve"> mean: 0.15, median: 0.03; quartile: increase with </w:t>
-      </w:r>
-      <w:r>
-        <w:rPr>
-          <w:i/>
-          <w:color w:val="0D0D0D" w:themeColor="text1" w:themeTint="F2"/>
-        </w:rPr>
-        <w:t>P</w:t>
-      </w:r>
-      <w:r>
-        <w:rPr>
-          <w:color w:val="0D0D0D" w:themeColor="text1" w:themeTint="F2"/>
-        </w:rPr>
-        <w:t xml:space="preserve">&lt; 0.05 in 3/16 gradients, </w:t>
-      </w:r>
-      <w:r>
-        <w:rPr>
-          <w:i/>
-          <w:color w:val="0D0D0D" w:themeColor="text1" w:themeTint="F2"/>
-        </w:rPr>
-        <w:t>R</w:t>
-      </w:r>
-      <w:r>
-        <w:rPr>
-          <w:i/>
-          <w:color w:val="0D0D0D" w:themeColor="text1" w:themeTint="F2"/>
-          <w:vertAlign w:val="superscript"/>
-        </w:rPr>
-        <w:t>2</w:t>
-      </w:r>
-      <w:r>
-        <w:rPr>
-          <w:color w:val="0D0D0D" w:themeColor="text1" w:themeTint="F2"/>
-        </w:rPr>
-        <w:t xml:space="preserve"> mean: 0.20, median: 0.14).</w:t>
-      </w:r>
-    </w:p>
-    <w:p>
-      <w:pPr>
-        <w:ind w:firstLine="0"/>
-        <w:rPr>
-          <w:color w:val="0D0D0D" w:themeColor="text1" w:themeTint="F2"/>
-        </w:rPr>
-      </w:pPr>
-      <w:r>
-        <w:rPr>
-          <w:color w:val="0D0D0D" w:themeColor="text1" w:themeTint="F2"/>
-        </w:rPr>
-        <w:t>Thus, though ant elevational ranges do not show a consistent pattern along single elevational gradients, they do tend to increase with latitude. This suggests that the thermal tolerances of tropical ant species are, in fact, narrower than temperate species. Alternatively, smaller elevational ranges are also consistent with stronger interspecific competition in the tropics (Pianka, 1966; Willig et al., 2003), though of course these hypotheses are not mutually exclusive. Regardless, the smaller elevational ranges in the tropics should lead to more pronounced changes in the ant community composition across tropical elevational gradients.</w:t>
+        <w:t>thermal tolerances of tropical ant species are, in fact, narrower than temperate species. Alternatively, smaller elevational ranges are also consistent with stronger interspecific competition in the tropics (Pianka, 1966; Willig et al., 2003), though of course these hypotheses are not mutually exclusive. Regardless, the smaller elevational ranges in the tropics should lead to more pronounced changes in the ant community composition across tropical elevational gradients.</w:t>
       </w:r>
     </w:p>
     <w:p>
@@ -1231,7 +1023,6 @@
         <w:rPr>
           <w:color w:val="0D0D0D" w:themeColor="text1" w:themeTint="F2"/>
         </w:rPr>
-        <w:lastRenderedPageBreak/>
         <w:t xml:space="preserve">where </w:t>
       </w:r>
       <m:oMath>
@@ -1725,6 +1516,7 @@
         <w:rPr>
           <w:color w:val="0D0D0D" w:themeColor="text1" w:themeTint="F2"/>
         </w:rPr>
+        <w:lastRenderedPageBreak/>
         <w:t>This is not the case, however, at a narrower spatial resolution. Rather, nestedness dominates between adjacent elevations along most gradients (STATS). This seemingly contradictory pattern emphasizes the importance of spatial scale to patterns of beta diversity. Comparing sites across the entire gradient, species replace each other and high elevation communities are distinct from low elevation communities. However, this replacement occurs gradually across elevations. Species are more often distributed individually, with overlapping ranges, rather than occurring as distinct abutting communities. In exception, turnover is quite high between adjacent elevations for a large portion of several tropical gradients (Samson et al., 1997; Fisher, 1998; Longino and Colwell, 2011), consistent with a high degree of elevational specialization resulting from some combination of competition and abiotic constraints.</w:t>
       </w:r>
     </w:p>
@@ -1898,14 +1690,7 @@
         <w:rPr>
           <w:color w:val="0D0D0D" w:themeColor="text1" w:themeTint="F2"/>
         </w:rPr>
-        <w:t xml:space="preserve">=0.51). When all elevations along a given gradient are compared pairwise, the difference in genus </w:t>
-      </w:r>
-      <w:r>
-        <w:rPr>
-          <w:color w:val="0D0D0D" w:themeColor="text1" w:themeTint="F2"/>
-        </w:rPr>
-        <w:lastRenderedPageBreak/>
-        <w:t>composition results from both the replacement of one genus for another and the loss of genera without replacement.</w:t>
+        <w:t>=0.51). When all elevations along a given gradient are compared pairwise, the difference in genus composition results from both the replacement of one genus for another and the loss of genera without replacement.</w:t>
       </w:r>
     </w:p>
     <w:p>
@@ -2119,6 +1904,7 @@
         <w:rPr>
           <w:color w:val="0D0D0D" w:themeColor="text1" w:themeTint="F2"/>
         </w:rPr>
+        <w:lastRenderedPageBreak/>
         <w:t>Between adjacent elevations, there is no subfamily turnover along any gradient. Instead, there is a high degree of elevational overlap among subfamilies, resulting in subfamily communities that are subsets across elevations. Often, subfamilies are progressively excluded as elevation increases, likely due to environmental filtering. With highly nested subfamily communities, there is little evidence for competitive exclusion across elevations at the subfamily level.</w:t>
       </w:r>
     </w:p>
@@ -2251,14 +2037,7 @@
         <w:rPr>
           <w:color w:val="0D0D0D" w:themeColor="text1" w:themeTint="F2"/>
         </w:rPr>
-        <w:t xml:space="preserve">In the robust datasets, ant species richness most often peaks at intermediate elevations (14/20), though decreasing (3/20) and low plateau (3/20) patterns also occur (Fig. 4, </w:t>
-      </w:r>
-      <w:r>
-        <w:rPr>
-          <w:color w:val="0D0D0D" w:themeColor="text1" w:themeTint="F2"/>
-        </w:rPr>
-        <w:lastRenderedPageBreak/>
-        <w:t xml:space="preserve">black bars). Despite strong latitudinal trends in range size and beta diversity, the richness pattern distribution of tropical gradients is not significantly different than that of temperate gradients (Fisher's Exact Test: </w:t>
+        <w:t xml:space="preserve">In the robust datasets, ant species richness most often peaks at intermediate elevations (14/20), though decreasing (3/20) and low plateau (3/20) patterns also occur (Fig. 4, black bars). Despite strong latitudinal trends in range size and beta diversity, the richness pattern distribution of tropical gradients is not significantly different than that of temperate gradients (Fisher's Exact Test: </w:t>
       </w:r>
       <w:r>
         <w:rPr>
@@ -2454,6 +2233,7 @@
       <w:bookmarkStart w:id="11" w:name="subfamily-richness"/>
       <w:bookmarkEnd w:id="11"/>
       <w:r>
+        <w:lastRenderedPageBreak/>
         <w:t>Subfamily richness</w:t>
       </w:r>
     </w:p>
@@ -2644,14 +2424,7 @@
         <w:rPr>
           <w:color w:val="0D0D0D" w:themeColor="text1" w:themeTint="F2"/>
         </w:rPr>
-        <w:t xml:space="preserve">Ant richness, therefore, is commonly high at intermediate elevations at the species, genus, and subfamily levels. Consequently, it appears that the underlying ecological or evolutionary factors driving richness are creating similar patterns at multiple taxonomic scales. It may seem intuitive that the number of species would increase with the number of genera, though in fact the species community can be over- or underdispersed phylogenetically (Webb et al., 2002), with the degree phylogenetic dispersion possibly arising from a balance between environmental filtering, neutral processes, and competition (Webb et al., 2002; Kembel and Hubbell, 2006; Machac et al., 2011). The similarity in richness patterns across taxonomic levels suggests that ant species across the many genera and subfamilies along each gradient may be responding similarly to the </w:t>
-      </w:r>
-      <w:r>
-        <w:rPr>
-          <w:color w:val="0D0D0D" w:themeColor="text1" w:themeTint="F2"/>
-        </w:rPr>
-        <w:lastRenderedPageBreak/>
-        <w:t>combination of processes affecting speciation and community assembly. Nonetheless, given the disparate number of species within each ant genus or subfamily, the pattern of species richness across communities on an elevational gradient may simply result from the richness pattern of the most speciose genus or subfamily along the gradient.</w:t>
+        <w:t>Ant richness, therefore, is commonly high at intermediate elevations at the species, genus, and subfamily levels. Consequently, it appears that the underlying ecological or evolutionary factors driving richness are creating similar patterns at multiple taxonomic scales. It may seem intuitive that the number of species would increase with the number of genera, though in fact the species community can be over- or underdispersed phylogenetically (Webb et al., 2002), with the degree phylogenetic dispersion possibly arising from a balance between environmental filtering, neutral processes, and competition (Webb et al., 2002; Kembel and Hubbell, 2006; Machac et al., 2011). The similarity in richness patterns across taxonomic levels suggests that ant species across the many genera and subfamilies along each gradient may be responding similarly to the combination of processes affecting speciation and community assembly. Nonetheless, given the disparate number of species within each ant genus or subfamily, the pattern of species richness across communities on an elevational gradient may simply result from the richness pattern of the most speciose genus or subfamily along the gradient.</w:t>
       </w:r>
     </w:p>
     <w:p>
@@ -2824,7 +2597,14 @@
         <w:rPr>
           <w:color w:val="0D0D0D" w:themeColor="text1" w:themeTint="F2"/>
         </w:rPr>
-        <w:t>While the overall richness pattern is predicted well by the richness pattern of the most speciose genus (STATS), the overall pattern is not driven solely by a single genus. Rather, the species richness pattern of the most speciose genus is generally similar to the richness pattern of the remaining species; the richness of the most speciose genus predicts the richness of the remaining genera quite well along most gradients (Fig. 5a; STATS), though there is a fair amount of variability in the slopes among gradients (STATS: slope ranges). Many of the non-dominant genera (at least in terms of richness) do not have enough species or are not widespread enough to reliably discern a richness pattern. Those that are, however, tend to show a qualitatively similar elevational richness pattern both to the overall pattern and to the most speciose genus.</w:t>
+        <w:t xml:space="preserve">While the overall richness pattern is predicted well by the richness pattern of the most speciose genus (STATS), the overall pattern is not driven solely by a single genus. Rather, the species richness pattern of the most speciose genus is generally similar to the richness pattern of the remaining species; the richness of the most speciose genus predicts the richness of the remaining genera quite well along most gradients (Fig. 5a; STATS), though there is a fair amount of variability in the slopes among gradients (STATS: slope ranges). Many of the non-dominant genera (at least in terms of richness) do not have enough species or are not widespread enough to reliably discern a richness pattern. Those </w:t>
+      </w:r>
+      <w:r>
+        <w:rPr>
+          <w:color w:val="0D0D0D" w:themeColor="text1" w:themeTint="F2"/>
+        </w:rPr>
+        <w:lastRenderedPageBreak/>
+        <w:t>that are, however, tend to show a qualitatively similar elevational richness pattern both to the overall pattern and to the most speciose genus.</w:t>
       </w:r>
     </w:p>
     <w:p>
@@ -2923,14 +2703,7 @@
         <w:rPr>
           <w:color w:val="0D0D0D" w:themeColor="text1" w:themeTint="F2"/>
         </w:rPr>
-        <w:t xml:space="preserve">Ant species richness patterns across elevations are not, therefore, driven by a single genus or a single subfamily. Despite often comprising a sizable proportion of species, the most speciose genus or subfamily along a gradient most often shows a similar richness pattern </w:t>
-      </w:r>
-      <w:r>
-        <w:rPr>
-          <w:color w:val="0D0D0D" w:themeColor="text1" w:themeTint="F2"/>
-        </w:rPr>
-        <w:lastRenderedPageBreak/>
-        <w:t>across elevations as the remaining species. Though there is, of course, variability, the richness pattern within each genus or subfamily tends to be broadly similar to the whole. Moreover, the number of genera tends to correspond with the number of species across elevations. This suggests that the key factors shaping the richness of ants across a given elevational gradient may act on all ant taxa similarly, regardless of ecological differences. In contrast to the dramatic latitudinal differences in beta diversity and elevational range size, ant species richness patterns do not appear to vary consistently with latitude. Thus, while range sizes and changes in species composition are inherently tied to variation in species richness, they perhaps are not as directly related at the scale of elevational gradients.</w:t>
+        <w:t>Ant species richness patterns across elevations are not, therefore, driven by a single genus or a single subfamily. Despite often comprising a sizable proportion of species, the most speciose genus or subfamily along a gradient most often shows a similar richness pattern across elevations as the remaining species. Though there is, of course, variability, the richness pattern within each genus or subfamily tends to be broadly similar to the whole. Moreover, the number of genera tends to correspond with the number of species across elevations. This suggests that the key factors shaping the richness of ants across a given elevational gradient may act on all ant taxa similarly, regardless of ecological differences. In contrast to the dramatic latitudinal differences in beta diversity and elevational range size, ant species richness patterns do not appear to vary consistently with latitude. Thus, while range sizes and changes in species composition are inherently tied to variation in species richness, they perhaps are not as directly related at the scale of elevational gradients.</w:t>
       </w:r>
     </w:p>
     <w:p>
@@ -2980,7 +2753,14 @@
         <w:rPr>
           <w:color w:val="0D0D0D" w:themeColor="text1" w:themeTint="F2"/>
         </w:rPr>
-        <w:t>. Understanding how biotic interactions, such as competition for space or food resources, and changes in their strength across elevations affect ant communities relies on thoroughly detailing behavior across a wide taxonomic variety of ant species. Finally, ant communities can vary substantially across seasons and years (Bishop et al., 2014), variation that has rarely been accounted for. A greater focus on seasonal and annual fluctuations will inform mechanistic approaches to understanding patterns of ant communities. Finally, a recent phylogenetic analysis of tropical ants across elevations found that the ant communities were phylogenetically clustered, suggesting a strong role of environmental filtering (Smith et al., 2014). Increased focus on phylogenetic patterns may help to disentangle the interplay of ecological and evolutionary processes in shaping ant communities (Machac et al., 2011; Smith et al., 2014).</w:t>
+        <w:t xml:space="preserve">. Understanding how biotic interactions, such as competition for space or </w:t>
+      </w:r>
+      <w:r>
+        <w:rPr>
+          <w:color w:val="0D0D0D" w:themeColor="text1" w:themeTint="F2"/>
+        </w:rPr>
+        <w:lastRenderedPageBreak/>
+        <w:t>food resources, and changes in their strength across elevations affect ant communities relies on thoroughly detailing behavior across a wide taxonomic variety of ant species. Finally, ant communities can vary substantially across seasons and years (Bishop et al., 2014), variation that has rarely been accounted for. A greater focus on seasonal and annual fluctuations will inform mechanistic approaches to understanding patterns of ant communities. Finally, a recent phylogenetic analysis of tropical ants across elevations found that the ant communities were phylogenetically clustered, suggesting a strong role of environmental filtering (Smith et al., 2014). Increased focus on phylogenetic patterns may help to disentangle the interplay of ecological and evolutionary processes in shaping ant communities (Machac et al., 2011; Smith et al., 2014).</w:t>
       </w:r>
     </w:p>
     <w:p>
@@ -3030,8 +2810,584 @@
       <w:bookmarkStart w:id="17" w:name="figure-legends"/>
       <w:bookmarkEnd w:id="17"/>
       <w:r>
+        <w:t>Figure Legends</w:t>
+      </w:r>
+    </w:p>
+    <w:p>
+      <w:pPr>
+        <w:ind w:firstLine="0"/>
+        <w:rPr>
+          <w:color w:val="0D0D0D" w:themeColor="text1" w:themeTint="F2"/>
+        </w:rPr>
+      </w:pPr>
+      <w:r>
+        <w:rPr>
+          <w:b/>
+          <w:color w:val="0D0D0D" w:themeColor="text1" w:themeTint="F2"/>
+        </w:rPr>
+        <w:t>Fig. 1</w:t>
+      </w:r>
+      <w:r>
+        <w:rPr>
+          <w:color w:val="0D0D0D" w:themeColor="text1" w:themeTint="F2"/>
+        </w:rPr>
+        <w:t xml:space="preserve"> Elevational range sizes of ant species increases with latitude. (a) Both the mean (solid; ± 1 standard error) and median (open) elevational range increases with distance from the equator (mean: </w:t>
+      </w:r>
+      <w:r>
+        <w:rPr>
+          <w:i/>
+          <w:color w:val="0D0D0D" w:themeColor="text1" w:themeTint="F2"/>
+        </w:rPr>
+        <w:t>n</w:t>
+      </w:r>
+      <w:r>
+        <w:rPr>
+          <w:color w:val="0D0D0D" w:themeColor="text1" w:themeTint="F2"/>
+        </w:rPr>
+        <w:t xml:space="preserve">=16, </w:t>
+      </w:r>
+      <w:r>
+        <w:rPr>
+          <w:i/>
+          <w:color w:val="0D0D0D" w:themeColor="text1" w:themeTint="F2"/>
+        </w:rPr>
+        <w:t>P</w:t>
+      </w:r>
+      <w:r>
+        <w:rPr>
+          <w:color w:val="0D0D0D" w:themeColor="text1" w:themeTint="F2"/>
+        </w:rPr>
+        <w:t xml:space="preserve">=0.009, </w:t>
+      </w:r>
+      <w:r>
+        <w:rPr>
+          <w:i/>
+          <w:color w:val="0D0D0D" w:themeColor="text1" w:themeTint="F2"/>
+        </w:rPr>
+        <w:t>R</w:t>
+      </w:r>
+      <w:r>
+        <w:rPr>
+          <w:i/>
+          <w:color w:val="0D0D0D" w:themeColor="text1" w:themeTint="F2"/>
+          <w:vertAlign w:val="superscript"/>
+        </w:rPr>
+        <w:t>2</w:t>
+      </w:r>
+      <w:r>
+        <w:rPr>
+          <w:color w:val="0D0D0D" w:themeColor="text1" w:themeTint="F2"/>
+        </w:rPr>
+        <w:t xml:space="preserve">=0.353; median: </w:t>
+      </w:r>
+      <w:r>
+        <w:rPr>
+          <w:i/>
+          <w:color w:val="0D0D0D" w:themeColor="text1" w:themeTint="F2"/>
+        </w:rPr>
+        <w:t>n</w:t>
+      </w:r>
+      <w:r>
+        <w:rPr>
+          <w:color w:val="0D0D0D" w:themeColor="text1" w:themeTint="F2"/>
+        </w:rPr>
+        <w:t xml:space="preserve">=16, </w:t>
+      </w:r>
+      <w:r>
+        <w:rPr>
+          <w:i/>
+          <w:color w:val="0D0D0D" w:themeColor="text1" w:themeTint="F2"/>
+        </w:rPr>
+        <w:t>P</w:t>
+      </w:r>
+      <w:r>
+        <w:rPr>
+          <w:color w:val="0D0D0D" w:themeColor="text1" w:themeTint="F2"/>
+        </w:rPr>
+        <w:t xml:space="preserve">=0.04, </w:t>
+      </w:r>
+      <w:r>
+        <w:rPr>
+          <w:i/>
+          <w:color w:val="0D0D0D" w:themeColor="text1" w:themeTint="F2"/>
+        </w:rPr>
+        <w:t>R</w:t>
+      </w:r>
+      <w:r>
+        <w:rPr>
+          <w:i/>
+          <w:color w:val="0D0D0D" w:themeColor="text1" w:themeTint="F2"/>
+          <w:vertAlign w:val="superscript"/>
+        </w:rPr>
+        <w:t>2</w:t>
+      </w:r>
+      <w:r>
+        <w:rPr>
+          <w:color w:val="0D0D0D" w:themeColor="text1" w:themeTint="F2"/>
+        </w:rPr>
+        <w:t xml:space="preserve">=0.208). (b) This trend does not appear to be driven by the height of the mountain. The mean elevational range size increases with latitude with all three truncation heights (1600m subset: black, </w:t>
+      </w:r>
+      <w:r>
+        <w:rPr>
+          <w:i/>
+          <w:color w:val="0D0D0D" w:themeColor="text1" w:themeTint="F2"/>
+        </w:rPr>
+        <w:t>n</w:t>
+      </w:r>
+      <w:r>
+        <w:rPr>
+          <w:color w:val="0D0D0D" w:themeColor="text1" w:themeTint="F2"/>
+        </w:rPr>
+        <w:t xml:space="preserve">=13, </w:t>
+      </w:r>
+      <w:r>
+        <w:rPr>
+          <w:i/>
+          <w:color w:val="0D0D0D" w:themeColor="text1" w:themeTint="F2"/>
+        </w:rPr>
+        <w:t>P</w:t>
+      </w:r>
+      <w:r>
+        <w:rPr>
+          <w:color w:val="0D0D0D" w:themeColor="text1" w:themeTint="F2"/>
+        </w:rPr>
+        <w:t xml:space="preserve">=0.021, </w:t>
+      </w:r>
+      <w:r>
+        <w:rPr>
+          <w:i/>
+          <w:color w:val="0D0D0D" w:themeColor="text1" w:themeTint="F2"/>
+        </w:rPr>
+        <w:t>R</w:t>
+      </w:r>
+      <w:r>
+        <w:rPr>
+          <w:i/>
+          <w:color w:val="0D0D0D" w:themeColor="text1" w:themeTint="F2"/>
+          <w:vertAlign w:val="superscript"/>
+        </w:rPr>
+        <w:t>2</w:t>
+      </w:r>
+      <w:r>
+        <w:rPr>
+          <w:color w:val="0D0D0D" w:themeColor="text1" w:themeTint="F2"/>
+        </w:rPr>
+        <w:t xml:space="preserve">=0.344; 1800m subset: dark gray, </w:t>
+      </w:r>
+      <w:r>
+        <w:rPr>
+          <w:i/>
+          <w:color w:val="0D0D0D" w:themeColor="text1" w:themeTint="F2"/>
+        </w:rPr>
+        <w:t>n</w:t>
+      </w:r>
+      <w:r>
+        <w:rPr>
+          <w:color w:val="0D0D0D" w:themeColor="text1" w:themeTint="F2"/>
+        </w:rPr>
+        <w:t xml:space="preserve">=12, </w:t>
+      </w:r>
+      <w:r>
+        <w:rPr>
+          <w:i/>
+          <w:color w:val="0D0D0D" w:themeColor="text1" w:themeTint="F2"/>
+        </w:rPr>
+        <w:t>P</w:t>
+      </w:r>
+      <w:r>
+        <w:rPr>
+          <w:color w:val="0D0D0D" w:themeColor="text1" w:themeTint="F2"/>
+        </w:rPr>
+        <w:t xml:space="preserve">=0.012, </w:t>
+      </w:r>
+      <w:r>
+        <w:rPr>
+          <w:i/>
+          <w:color w:val="0D0D0D" w:themeColor="text1" w:themeTint="F2"/>
+        </w:rPr>
+        <w:t>R</w:t>
+      </w:r>
+      <w:r>
+        <w:rPr>
+          <w:i/>
+          <w:color w:val="0D0D0D" w:themeColor="text1" w:themeTint="F2"/>
+          <w:vertAlign w:val="superscript"/>
+        </w:rPr>
+        <w:t>2</w:t>
+      </w:r>
+      <w:r>
+        <w:rPr>
+          <w:color w:val="0D0D0D" w:themeColor="text1" w:themeTint="F2"/>
+        </w:rPr>
+        <w:t xml:space="preserve">=0.437; 2000m subset: light gray, </w:t>
+      </w:r>
+      <w:r>
+        <w:rPr>
+          <w:i/>
+          <w:color w:val="0D0D0D" w:themeColor="text1" w:themeTint="F2"/>
+        </w:rPr>
+        <w:t>n</w:t>
+      </w:r>
+      <w:r>
+        <w:rPr>
+          <w:color w:val="0D0D0D" w:themeColor="text1" w:themeTint="F2"/>
+        </w:rPr>
+        <w:t xml:space="preserve">=10, </w:t>
+      </w:r>
+      <w:r>
+        <w:rPr>
+          <w:i/>
+          <w:color w:val="0D0D0D" w:themeColor="text1" w:themeTint="F2"/>
+        </w:rPr>
+        <w:t>P</w:t>
+      </w:r>
+      <w:r>
+        <w:rPr>
+          <w:color w:val="0D0D0D" w:themeColor="text1" w:themeTint="F2"/>
+        </w:rPr>
+        <w:t xml:space="preserve">=0.033, </w:t>
+      </w:r>
+      <w:r>
+        <w:rPr>
+          <w:i/>
+          <w:color w:val="0D0D0D" w:themeColor="text1" w:themeTint="F2"/>
+        </w:rPr>
+        <w:t>R</w:t>
+      </w:r>
+      <w:r>
+        <w:rPr>
+          <w:i/>
+          <w:color w:val="0D0D0D" w:themeColor="text1" w:themeTint="F2"/>
+          <w:vertAlign w:val="superscript"/>
+        </w:rPr>
+        <w:t>2</w:t>
+      </w:r>
+      <w:r>
+        <w:rPr>
+          <w:color w:val="0D0D0D" w:themeColor="text1" w:themeTint="F2"/>
+        </w:rPr>
+        <w:t>=0.384).</w:t>
+      </w:r>
+    </w:p>
+    <w:p>
+      <w:pPr>
+        <w:ind w:firstLine="0"/>
+        <w:rPr>
+          <w:color w:val="0D0D0D" w:themeColor="text1" w:themeTint="F2"/>
+        </w:rPr>
+      </w:pPr>
+      <w:r>
+        <w:rPr>
+          <w:b/>
+          <w:color w:val="0D0D0D" w:themeColor="text1" w:themeTint="F2"/>
+        </w:rPr>
+        <w:t>Fig. 2</w:t>
+      </w:r>
+      <w:r>
+        <w:rPr>
+          <w:color w:val="0D0D0D" w:themeColor="text1" w:themeTint="F2"/>
+        </w:rPr>
+        <w:t xml:space="preserve"> Gradient-wide beta diversity decreases with latitude. Total beta diversity across each elevational gradient, standardized for the number of sampled elevations, declines with latitude (</w:t>
+      </w:r>
+      <w:r>
+        <w:rPr>
+          <w:i/>
+          <w:color w:val="0D0D0D" w:themeColor="text1" w:themeTint="F2"/>
+        </w:rPr>
+        <w:t>n</w:t>
+      </w:r>
+      <w:r>
+        <w:rPr>
+          <w:color w:val="0D0D0D" w:themeColor="text1" w:themeTint="F2"/>
+        </w:rPr>
+        <w:t xml:space="preserve">=20, </w:t>
+      </w:r>
+      <w:r>
+        <w:rPr>
+          <w:i/>
+          <w:color w:val="0D0D0D" w:themeColor="text1" w:themeTint="F2"/>
+        </w:rPr>
+        <w:t>P</w:t>
+      </w:r>
+      <w:r>
+        <w:rPr>
+          <w:color w:val="0D0D0D" w:themeColor="text1" w:themeTint="F2"/>
+        </w:rPr>
+        <w:t xml:space="preserve">&lt;0.001, </w:t>
+      </w:r>
+      <w:r>
+        <w:rPr>
+          <w:i/>
+          <w:color w:val="0D0D0D" w:themeColor="text1" w:themeTint="F2"/>
+        </w:rPr>
+        <w:t>R</w:t>
+      </w:r>
+      <w:r>
+        <w:rPr>
+          <w:i/>
+          <w:color w:val="0D0D0D" w:themeColor="text1" w:themeTint="F2"/>
+          <w:vertAlign w:val="superscript"/>
+        </w:rPr>
+        <w:t>2</w:t>
+      </w:r>
+      <w:r>
+        <w:rPr>
+          <w:color w:val="0D0D0D" w:themeColor="text1" w:themeTint="F2"/>
+        </w:rPr>
+        <w:t>=0.49). That is, the differences among ant species communities across elevations is more extreme in the tropics.</w:t>
+      </w:r>
+    </w:p>
+    <w:p>
+      <w:pPr>
+        <w:ind w:firstLine="0"/>
+        <w:rPr>
+          <w:color w:val="0D0D0D" w:themeColor="text1" w:themeTint="F2"/>
+        </w:rPr>
+      </w:pPr>
+      <w:r>
+        <w:rPr>
+          <w:b/>
+          <w:color w:val="0D0D0D" w:themeColor="text1" w:themeTint="F2"/>
+        </w:rPr>
+        <w:t>Fig. 3</w:t>
+      </w:r>
+      <w:r>
+        <w:rPr>
+          <w:color w:val="0D0D0D" w:themeColor="text1" w:themeTint="F2"/>
+        </w:rPr>
+        <w:t xml:space="preserve"> Proportion of gradient-wide beta diversity due to turnover decreases with taxonomic resolution. In both temperate (white) and tropic (gray) gradients, the proportion of beta diversity due to turnover decreases at higher taxonomic levels. At 0.5 (dotted line), turnover and nestedness contribute equally to the change in community composition. The ant communities differ primarily due to the sequential addition or loss of taxa across elevations rather than due to the replacement of one taxon with another.</w:t>
+      </w:r>
+    </w:p>
+    <w:p>
+      <w:pPr>
+        <w:ind w:firstLine="0"/>
+        <w:rPr>
+          <w:color w:val="0D0D0D" w:themeColor="text1" w:themeTint="F2"/>
+        </w:rPr>
+      </w:pPr>
+      <w:r>
+        <w:rPr>
+          <w:b/>
+          <w:color w:val="0D0D0D" w:themeColor="text1" w:themeTint="F2"/>
+        </w:rPr>
+        <w:t>Fig. 4</w:t>
+      </w:r>
+      <w:r>
+        <w:rPr>
+          <w:color w:val="0D0D0D" w:themeColor="text1" w:themeTint="F2"/>
+        </w:rPr>
+        <w:t xml:space="preserve"> Robust patterns of ant elevational richness patterns across taxonomic scales. A variety of species (black, </w:t>
+      </w:r>
+      <w:r>
+        <w:rPr>
+          <w:i/>
+          <w:color w:val="0D0D0D" w:themeColor="text1" w:themeTint="F2"/>
+        </w:rPr>
+        <w:t>n</w:t>
+      </w:r>
+      <w:r>
+        <w:rPr>
+          <w:color w:val="0D0D0D" w:themeColor="text1" w:themeTint="F2"/>
+        </w:rPr>
+        <w:t xml:space="preserve">=20) richness patterns occur, though mid-elevational peaks are most common. The pattern distribution is similar for both species (black) and genus (gray, </w:t>
+      </w:r>
+      <w:r>
+        <w:rPr>
+          <w:i/>
+          <w:color w:val="0D0D0D" w:themeColor="text1" w:themeTint="F2"/>
+        </w:rPr>
+        <w:t>n</w:t>
+      </w:r>
+      <w:r>
+        <w:rPr>
+          <w:color w:val="0D0D0D" w:themeColor="text1" w:themeTint="F2"/>
+        </w:rPr>
+        <w:t xml:space="preserve">=16) richness (Fisher's Exact Test: </w:t>
+      </w:r>
+      <w:r>
+        <w:rPr>
+          <w:i/>
+          <w:color w:val="0D0D0D" w:themeColor="text1" w:themeTint="F2"/>
+        </w:rPr>
+        <w:t>n</w:t>
+      </w:r>
+      <w:r>
+        <w:rPr>
+          <w:i/>
+          <w:color w:val="0D0D0D" w:themeColor="text1" w:themeTint="F2"/>
+          <w:vertAlign w:val="subscript"/>
+        </w:rPr>
+        <w:t>species</w:t>
+      </w:r>
+      <w:r>
+        <w:rPr>
+          <w:color w:val="0D0D0D" w:themeColor="text1" w:themeTint="F2"/>
+        </w:rPr>
+        <w:t xml:space="preserve">=20, </w:t>
+      </w:r>
+      <w:r>
+        <w:rPr>
+          <w:i/>
+          <w:color w:val="0D0D0D" w:themeColor="text1" w:themeTint="F2"/>
+        </w:rPr>
+        <w:t>n</w:t>
+      </w:r>
+      <w:r>
+        <w:rPr>
+          <w:i/>
+          <w:color w:val="0D0D0D" w:themeColor="text1" w:themeTint="F2"/>
+          <w:vertAlign w:val="subscript"/>
+        </w:rPr>
+        <w:t>genus</w:t>
+      </w:r>
+      <w:r>
+        <w:rPr>
+          <w:color w:val="0D0D0D" w:themeColor="text1" w:themeTint="F2"/>
+        </w:rPr>
+        <w:t xml:space="preserve">=16, </w:t>
+      </w:r>
+      <w:r>
+        <w:rPr>
+          <w:i/>
+          <w:color w:val="0D0D0D" w:themeColor="text1" w:themeTint="F2"/>
+        </w:rPr>
+        <w:t>P</w:t>
+      </w:r>
+      <w:r>
+        <w:rPr>
+          <w:color w:val="0D0D0D" w:themeColor="text1" w:themeTint="F2"/>
+        </w:rPr>
+        <w:t xml:space="preserve">=0.28). Though the </w:t>
+      </w:r>
+      <w:r>
+        <w:rPr>
+          <w:color w:val="0D0D0D" w:themeColor="text1" w:themeTint="F2"/>
+        </w:rPr>
         <w:lastRenderedPageBreak/>
-        <w:t>Figure Legends</w:t>
+        <w:t xml:space="preserve">subfamily (white, </w:t>
+      </w:r>
+      <w:r>
+        <w:rPr>
+          <w:i/>
+          <w:color w:val="0D0D0D" w:themeColor="text1" w:themeTint="F2"/>
+        </w:rPr>
+        <w:t>n</w:t>
+      </w:r>
+      <w:r>
+        <w:rPr>
+          <w:color w:val="0D0D0D" w:themeColor="text1" w:themeTint="F2"/>
+        </w:rPr>
+        <w:t xml:space="preserve">=16) richness patterns are less discernible due to the small number of subfamilies along many gradients, the distribution of patterns is not significantly different (Fisher's Exat Tests: </w:t>
+      </w:r>
+      <w:r>
+        <w:rPr>
+          <w:i/>
+          <w:color w:val="0D0D0D" w:themeColor="text1" w:themeTint="F2"/>
+        </w:rPr>
+        <w:t>n</w:t>
+      </w:r>
+      <w:r>
+        <w:rPr>
+          <w:i/>
+          <w:color w:val="0D0D0D" w:themeColor="text1" w:themeTint="F2"/>
+          <w:vertAlign w:val="subscript"/>
+        </w:rPr>
+        <w:t>species</w:t>
+      </w:r>
+      <w:r>
+        <w:rPr>
+          <w:color w:val="0D0D0D" w:themeColor="text1" w:themeTint="F2"/>
+        </w:rPr>
+        <w:t xml:space="preserve">=20, </w:t>
+      </w:r>
+      <w:r>
+        <w:rPr>
+          <w:i/>
+          <w:color w:val="0D0D0D" w:themeColor="text1" w:themeTint="F2"/>
+        </w:rPr>
+        <w:t>n</w:t>
+      </w:r>
+      <w:r>
+        <w:rPr>
+          <w:i/>
+          <w:color w:val="0D0D0D" w:themeColor="text1" w:themeTint="F2"/>
+          <w:vertAlign w:val="subscript"/>
+        </w:rPr>
+        <w:t>subfamily</w:t>
+      </w:r>
+      <w:r>
+        <w:rPr>
+          <w:color w:val="0D0D0D" w:themeColor="text1" w:themeTint="F2"/>
+        </w:rPr>
+        <w:t xml:space="preserve">=16, </w:t>
+      </w:r>
+      <w:r>
+        <w:rPr>
+          <w:i/>
+          <w:color w:val="0D0D0D" w:themeColor="text1" w:themeTint="F2"/>
+        </w:rPr>
+        <w:t>P</w:t>
+      </w:r>
+      <w:r>
+        <w:rPr>
+          <w:color w:val="0D0D0D" w:themeColor="text1" w:themeTint="F2"/>
+        </w:rPr>
+        <w:t xml:space="preserve">=0.10; </w:t>
+      </w:r>
+      <w:r>
+        <w:rPr>
+          <w:i/>
+          <w:color w:val="0D0D0D" w:themeColor="text1" w:themeTint="F2"/>
+        </w:rPr>
+        <w:t>n</w:t>
+      </w:r>
+      <w:r>
+        <w:rPr>
+          <w:i/>
+          <w:color w:val="0D0D0D" w:themeColor="text1" w:themeTint="F2"/>
+          <w:vertAlign w:val="subscript"/>
+        </w:rPr>
+        <w:t>genus</w:t>
+      </w:r>
+      <w:r>
+        <w:rPr>
+          <w:color w:val="0D0D0D" w:themeColor="text1" w:themeTint="F2"/>
+        </w:rPr>
+        <w:t xml:space="preserve">=16, </w:t>
+      </w:r>
+      <w:r>
+        <w:rPr>
+          <w:i/>
+          <w:color w:val="0D0D0D" w:themeColor="text1" w:themeTint="F2"/>
+        </w:rPr>
+        <w:t>n</w:t>
+      </w:r>
+      <w:r>
+        <w:rPr>
+          <w:i/>
+          <w:color w:val="0D0D0D" w:themeColor="text1" w:themeTint="F2"/>
+          <w:vertAlign w:val="subscript"/>
+        </w:rPr>
+        <w:t>subfamily</w:t>
+      </w:r>
+      <w:r>
+        <w:rPr>
+          <w:color w:val="0D0D0D" w:themeColor="text1" w:themeTint="F2"/>
+        </w:rPr>
+        <w:t xml:space="preserve">=16, </w:t>
+      </w:r>
+      <w:r>
+        <w:rPr>
+          <w:i/>
+          <w:color w:val="0D0D0D" w:themeColor="text1" w:themeTint="F2"/>
+        </w:rPr>
+        <w:t>P</w:t>
+      </w:r>
+      <w:r>
+        <w:rPr>
+          <w:color w:val="0D0D0D" w:themeColor="text1" w:themeTint="F2"/>
+        </w:rPr>
+        <w:t>=0.84).</w:t>
       </w:r>
     </w:p>
     <w:p>
@@ -3046,248 +3402,13 @@
           <w:b/>
           <w:color w:val="0D0D0D" w:themeColor="text1" w:themeTint="F2"/>
         </w:rPr>
-        <w:t>Fig. 1</w:t>
-      </w:r>
-      <w:r>
-        <w:rPr>
-          <w:color w:val="0D0D0D" w:themeColor="text1" w:themeTint="F2"/>
-        </w:rPr>
-        <w:t xml:space="preserve"> Elevational range sizes of ant species increases with latitude. (a) Both the mean (solid; ± 1 standard error) and median (open) elevational range increases with distance from the equator (mean: </w:t>
-      </w:r>
-      <w:r>
-        <w:rPr>
-          <w:i/>
-          <w:color w:val="0D0D0D" w:themeColor="text1" w:themeTint="F2"/>
-        </w:rPr>
-        <w:t>n</w:t>
-      </w:r>
-      <w:r>
-        <w:rPr>
-          <w:color w:val="0D0D0D" w:themeColor="text1" w:themeTint="F2"/>
-        </w:rPr>
-        <w:t xml:space="preserve">=16, </w:t>
-      </w:r>
-      <w:r>
-        <w:rPr>
-          <w:i/>
-          <w:color w:val="0D0D0D" w:themeColor="text1" w:themeTint="F2"/>
-        </w:rPr>
-        <w:t>P</w:t>
-      </w:r>
-      <w:r>
-        <w:rPr>
-          <w:color w:val="0D0D0D" w:themeColor="text1" w:themeTint="F2"/>
-        </w:rPr>
-        <w:t xml:space="preserve">=0.009, </w:t>
-      </w:r>
-      <w:r>
-        <w:rPr>
-          <w:i/>
-          <w:color w:val="0D0D0D" w:themeColor="text1" w:themeTint="F2"/>
-        </w:rPr>
-        <w:t>R</w:t>
-      </w:r>
-      <w:r>
-        <w:rPr>
-          <w:i/>
-          <w:color w:val="0D0D0D" w:themeColor="text1" w:themeTint="F2"/>
-          <w:vertAlign w:val="superscript"/>
-        </w:rPr>
-        <w:t>2</w:t>
-      </w:r>
-      <w:r>
-        <w:rPr>
-          <w:color w:val="0D0D0D" w:themeColor="text1" w:themeTint="F2"/>
-        </w:rPr>
-        <w:t xml:space="preserve">=0.353; median: </w:t>
-      </w:r>
-      <w:r>
-        <w:rPr>
-          <w:i/>
-          <w:color w:val="0D0D0D" w:themeColor="text1" w:themeTint="F2"/>
-        </w:rPr>
-        <w:t>n</w:t>
-      </w:r>
-      <w:r>
-        <w:rPr>
-          <w:color w:val="0D0D0D" w:themeColor="text1" w:themeTint="F2"/>
-        </w:rPr>
-        <w:t xml:space="preserve">=16, </w:t>
-      </w:r>
-      <w:r>
-        <w:rPr>
-          <w:i/>
-          <w:color w:val="0D0D0D" w:themeColor="text1" w:themeTint="F2"/>
-        </w:rPr>
-        <w:t>P</w:t>
-      </w:r>
-      <w:r>
-        <w:rPr>
-          <w:color w:val="0D0D0D" w:themeColor="text1" w:themeTint="F2"/>
-        </w:rPr>
-        <w:t xml:space="preserve">=0.04, </w:t>
-      </w:r>
-      <w:r>
-        <w:rPr>
-          <w:i/>
-          <w:color w:val="0D0D0D" w:themeColor="text1" w:themeTint="F2"/>
-        </w:rPr>
-        <w:t>R</w:t>
-      </w:r>
-      <w:r>
-        <w:rPr>
-          <w:i/>
-          <w:color w:val="0D0D0D" w:themeColor="text1" w:themeTint="F2"/>
-          <w:vertAlign w:val="superscript"/>
-        </w:rPr>
-        <w:t>2</w:t>
-      </w:r>
-      <w:r>
-        <w:rPr>
-          <w:color w:val="0D0D0D" w:themeColor="text1" w:themeTint="F2"/>
-        </w:rPr>
-        <w:t xml:space="preserve">=0.208). (b) This trend does not appear to be driven by the height of the mountain. The mean elevational range size increases with latitude with all three truncation heights (1600m subset: black, </w:t>
-      </w:r>
-      <w:r>
-        <w:rPr>
-          <w:i/>
-          <w:color w:val="0D0D0D" w:themeColor="text1" w:themeTint="F2"/>
-        </w:rPr>
-        <w:t>n</w:t>
-      </w:r>
-      <w:r>
-        <w:rPr>
-          <w:color w:val="0D0D0D" w:themeColor="text1" w:themeTint="F2"/>
-        </w:rPr>
-        <w:t xml:space="preserve">=13, </w:t>
-      </w:r>
-      <w:r>
-        <w:rPr>
-          <w:i/>
-          <w:color w:val="0D0D0D" w:themeColor="text1" w:themeTint="F2"/>
-        </w:rPr>
-        <w:t>P</w:t>
-      </w:r>
-      <w:r>
-        <w:rPr>
-          <w:color w:val="0D0D0D" w:themeColor="text1" w:themeTint="F2"/>
-        </w:rPr>
-        <w:t xml:space="preserve">=0.021, </w:t>
-      </w:r>
-      <w:r>
-        <w:rPr>
-          <w:i/>
-          <w:color w:val="0D0D0D" w:themeColor="text1" w:themeTint="F2"/>
-        </w:rPr>
-        <w:t>R</w:t>
-      </w:r>
-      <w:r>
-        <w:rPr>
-          <w:i/>
-          <w:color w:val="0D0D0D" w:themeColor="text1" w:themeTint="F2"/>
-          <w:vertAlign w:val="superscript"/>
-        </w:rPr>
-        <w:t>2</w:t>
-      </w:r>
-      <w:r>
-        <w:rPr>
-          <w:color w:val="0D0D0D" w:themeColor="text1" w:themeTint="F2"/>
-        </w:rPr>
-        <w:t xml:space="preserve">=0.344; 1800m subset: dark gray, </w:t>
-      </w:r>
-      <w:r>
-        <w:rPr>
-          <w:i/>
-          <w:color w:val="0D0D0D" w:themeColor="text1" w:themeTint="F2"/>
-        </w:rPr>
-        <w:t>n</w:t>
-      </w:r>
-      <w:r>
-        <w:rPr>
-          <w:color w:val="0D0D0D" w:themeColor="text1" w:themeTint="F2"/>
-        </w:rPr>
-        <w:t xml:space="preserve">=12, </w:t>
-      </w:r>
-      <w:r>
-        <w:rPr>
-          <w:i/>
-          <w:color w:val="0D0D0D" w:themeColor="text1" w:themeTint="F2"/>
-        </w:rPr>
-        <w:t>P</w:t>
-      </w:r>
-      <w:r>
-        <w:rPr>
-          <w:color w:val="0D0D0D" w:themeColor="text1" w:themeTint="F2"/>
-        </w:rPr>
-        <w:t xml:space="preserve">=0.012, </w:t>
-      </w:r>
-      <w:r>
-        <w:rPr>
-          <w:i/>
-          <w:color w:val="0D0D0D" w:themeColor="text1" w:themeTint="F2"/>
-        </w:rPr>
-        <w:t>R</w:t>
-      </w:r>
-      <w:r>
-        <w:rPr>
-          <w:i/>
-          <w:color w:val="0D0D0D" w:themeColor="text1" w:themeTint="F2"/>
-          <w:vertAlign w:val="superscript"/>
-        </w:rPr>
-        <w:t>2</w:t>
-      </w:r>
-      <w:r>
-        <w:rPr>
-          <w:color w:val="0D0D0D" w:themeColor="text1" w:themeTint="F2"/>
-        </w:rPr>
-        <w:t xml:space="preserve">=0.437; 2000m subset: light gray, </w:t>
-      </w:r>
-      <w:r>
-        <w:rPr>
-          <w:i/>
-          <w:color w:val="0D0D0D" w:themeColor="text1" w:themeTint="F2"/>
-        </w:rPr>
-        <w:t>n</w:t>
-      </w:r>
-      <w:r>
-        <w:rPr>
-          <w:color w:val="0D0D0D" w:themeColor="text1" w:themeTint="F2"/>
-        </w:rPr>
-        <w:t xml:space="preserve">=10, </w:t>
-      </w:r>
-      <w:r>
-        <w:rPr>
-          <w:i/>
-          <w:color w:val="0D0D0D" w:themeColor="text1" w:themeTint="F2"/>
-        </w:rPr>
-        <w:t>P</w:t>
-      </w:r>
-      <w:r>
-        <w:rPr>
-          <w:color w:val="0D0D0D" w:themeColor="text1" w:themeTint="F2"/>
-        </w:rPr>
-        <w:t xml:space="preserve">=0.033, </w:t>
-      </w:r>
-      <w:r>
-        <w:rPr>
-          <w:i/>
-          <w:color w:val="0D0D0D" w:themeColor="text1" w:themeTint="F2"/>
-        </w:rPr>
-        <w:t>R</w:t>
-      </w:r>
-      <w:r>
-        <w:rPr>
-          <w:i/>
-          <w:color w:val="0D0D0D" w:themeColor="text1" w:themeTint="F2"/>
-          <w:vertAlign w:val="superscript"/>
-        </w:rPr>
-        <w:t>2</w:t>
-      </w:r>
-      <w:r>
-        <w:rPr>
-          <w:color w:val="0D0D0D" w:themeColor="text1" w:themeTint="F2"/>
-        </w:rPr>
-        <w:t>=0.384).</w:t>
+        <w:t>Fig 5</w:t>
+      </w:r>
+      <w:r>
+        <w:rPr>
+          <w:color w:val="0D0D0D" w:themeColor="text1" w:themeTint="F2"/>
+        </w:rPr>
+        <w:t xml:space="preserve"> Richness of the most speciose genus or subfamily predicts the richness of the remaining species. (a) The elevational richness pattern of the most speciose genus is nested within the richness pattern of the remaining species for most gradients. The trend is apparent with all datasets combined (black line) and within each gradients (gray lines). There is much variability in the slope of the relationship across gradients and, in one case, a negative relationship. (b) The apparent nestedness of the richness patterns becomes stronger at the subfamily level. The relationship is strong with all datasets combined (black line) and much less variable among transects (gray lines) compared to the genus level.</w:t>
       </w:r>
     </w:p>
     <w:p>
@@ -3297,66 +3418,6 @@
           <w:color w:val="0D0D0D" w:themeColor="text1" w:themeTint="F2"/>
         </w:rPr>
       </w:pPr>
-      <w:r>
-        <w:rPr>
-          <w:b/>
-          <w:color w:val="0D0D0D" w:themeColor="text1" w:themeTint="F2"/>
-        </w:rPr>
-        <w:t>Fig. 2</w:t>
-      </w:r>
-      <w:r>
-        <w:rPr>
-          <w:color w:val="0D0D0D" w:themeColor="text1" w:themeTint="F2"/>
-        </w:rPr>
-        <w:t xml:space="preserve"> Gradient-wide beta diversity decreases with latitude. Total beta diversity across each elevational gradient, standardized for the number of sampled elevations, declines with latitude (</w:t>
-      </w:r>
-      <w:r>
-        <w:rPr>
-          <w:i/>
-          <w:color w:val="0D0D0D" w:themeColor="text1" w:themeTint="F2"/>
-        </w:rPr>
-        <w:t>n</w:t>
-      </w:r>
-      <w:r>
-        <w:rPr>
-          <w:color w:val="0D0D0D" w:themeColor="text1" w:themeTint="F2"/>
-        </w:rPr>
-        <w:t xml:space="preserve">=20, </w:t>
-      </w:r>
-      <w:r>
-        <w:rPr>
-          <w:i/>
-          <w:color w:val="0D0D0D" w:themeColor="text1" w:themeTint="F2"/>
-        </w:rPr>
-        <w:t>P</w:t>
-      </w:r>
-      <w:r>
-        <w:rPr>
-          <w:color w:val="0D0D0D" w:themeColor="text1" w:themeTint="F2"/>
-        </w:rPr>
-        <w:t xml:space="preserve">&lt;0.001, </w:t>
-      </w:r>
-      <w:r>
-        <w:rPr>
-          <w:i/>
-          <w:color w:val="0D0D0D" w:themeColor="text1" w:themeTint="F2"/>
-        </w:rPr>
-        <w:t>R</w:t>
-      </w:r>
-      <w:r>
-        <w:rPr>
-          <w:i/>
-          <w:color w:val="0D0D0D" w:themeColor="text1" w:themeTint="F2"/>
-          <w:vertAlign w:val="superscript"/>
-        </w:rPr>
-        <w:t>2</w:t>
-      </w:r>
-      <w:r>
-        <w:rPr>
-          <w:color w:val="0D0D0D" w:themeColor="text1" w:themeTint="F2"/>
-        </w:rPr>
-        <w:t>=0.49). That is, the differences among ant species communities across elevations is more extreme in the tropics.</w:t>
-      </w:r>
     </w:p>
     <w:p>
       <w:pPr>
@@ -3365,625 +3426,8 @@
           <w:color w:val="0D0D0D" w:themeColor="text1" w:themeTint="F2"/>
         </w:rPr>
       </w:pPr>
-      <w:r>
-        <w:rPr>
-          <w:b/>
-          <w:color w:val="0D0D0D" w:themeColor="text1" w:themeTint="F2"/>
-        </w:rPr>
-        <w:t>Fig. 3</w:t>
-      </w:r>
-      <w:r>
-        <w:rPr>
-          <w:color w:val="0D0D0D" w:themeColor="text1" w:themeTint="F2"/>
-        </w:rPr>
-        <w:t xml:space="preserve"> Proportion of gradient-wide beta diversity due to turnover decreases with taxonomic resolution. In both temperate (white) and tropic (gray) gradients, the proportion of beta diversity due to turnover decreases at higher taxonomic levels. At 0.5 (dotted line), turnover and nestedness contribute equally to the change in community composition. The ant communities differ primarily due to the sequential addition or loss of taxa across elevations rather than due to the replacement of one taxon with another.</w:t>
-      </w:r>
-    </w:p>
-    <w:p>
-      <w:pPr>
-        <w:ind w:firstLine="0"/>
-        <w:rPr>
-          <w:color w:val="0D0D0D" w:themeColor="text1" w:themeTint="F2"/>
-        </w:rPr>
-      </w:pPr>
-      <w:r>
-        <w:rPr>
-          <w:b/>
-          <w:color w:val="0D0D0D" w:themeColor="text1" w:themeTint="F2"/>
-        </w:rPr>
-        <w:t>Fig. 4</w:t>
-      </w:r>
-      <w:r>
-        <w:rPr>
-          <w:color w:val="0D0D0D" w:themeColor="text1" w:themeTint="F2"/>
-        </w:rPr>
-        <w:t xml:space="preserve"> Robust patterns of ant elevational richness patterns across taxonomic scales. A variety of species (black, </w:t>
-      </w:r>
-      <w:r>
-        <w:rPr>
-          <w:i/>
-          <w:color w:val="0D0D0D" w:themeColor="text1" w:themeTint="F2"/>
-        </w:rPr>
-        <w:t>n</w:t>
-      </w:r>
-      <w:r>
-        <w:rPr>
-          <w:color w:val="0D0D0D" w:themeColor="text1" w:themeTint="F2"/>
-        </w:rPr>
-        <w:t xml:space="preserve">=20) richness patterns occur, though mid-elevational peaks are most common. The pattern distribution is similar for both species (black) and genus (gray, </w:t>
-      </w:r>
-      <w:r>
-        <w:rPr>
-          <w:i/>
-          <w:color w:val="0D0D0D" w:themeColor="text1" w:themeTint="F2"/>
-        </w:rPr>
-        <w:t>n</w:t>
-      </w:r>
-      <w:r>
-        <w:rPr>
-          <w:color w:val="0D0D0D" w:themeColor="text1" w:themeTint="F2"/>
-        </w:rPr>
-        <w:t xml:space="preserve">=16) richness (Fisher's Exact Test: </w:t>
-      </w:r>
-      <w:r>
-        <w:rPr>
-          <w:i/>
-          <w:color w:val="0D0D0D" w:themeColor="text1" w:themeTint="F2"/>
-        </w:rPr>
-        <w:t>n</w:t>
-      </w:r>
-      <w:r>
-        <w:rPr>
-          <w:i/>
-          <w:color w:val="0D0D0D" w:themeColor="text1" w:themeTint="F2"/>
-          <w:vertAlign w:val="subscript"/>
-        </w:rPr>
-        <w:t>species</w:t>
-      </w:r>
-      <w:r>
-        <w:rPr>
-          <w:color w:val="0D0D0D" w:themeColor="text1" w:themeTint="F2"/>
-        </w:rPr>
-        <w:t xml:space="preserve">=20, </w:t>
-      </w:r>
-      <w:r>
-        <w:rPr>
-          <w:i/>
-          <w:color w:val="0D0D0D" w:themeColor="text1" w:themeTint="F2"/>
-        </w:rPr>
-        <w:t>n</w:t>
-      </w:r>
-      <w:r>
-        <w:rPr>
-          <w:i/>
-          <w:color w:val="0D0D0D" w:themeColor="text1" w:themeTint="F2"/>
-          <w:vertAlign w:val="subscript"/>
-        </w:rPr>
-        <w:t>genus</w:t>
-      </w:r>
-      <w:r>
-        <w:rPr>
-          <w:color w:val="0D0D0D" w:themeColor="text1" w:themeTint="F2"/>
-        </w:rPr>
-        <w:t xml:space="preserve">=16, </w:t>
-      </w:r>
-      <w:r>
-        <w:rPr>
-          <w:i/>
-          <w:color w:val="0D0D0D" w:themeColor="text1" w:themeTint="F2"/>
-        </w:rPr>
-        <w:t>P</w:t>
-      </w:r>
-      <w:r>
-        <w:rPr>
-          <w:color w:val="0D0D0D" w:themeColor="text1" w:themeTint="F2"/>
-        </w:rPr>
-        <w:t xml:space="preserve">=0.28). Though the subfamily (white, </w:t>
-      </w:r>
-      <w:r>
-        <w:rPr>
-          <w:i/>
-          <w:color w:val="0D0D0D" w:themeColor="text1" w:themeTint="F2"/>
-        </w:rPr>
-        <w:t>n</w:t>
-      </w:r>
-      <w:r>
-        <w:rPr>
-          <w:color w:val="0D0D0D" w:themeColor="text1" w:themeTint="F2"/>
-        </w:rPr>
-        <w:t xml:space="preserve">=16) richness patterns are less discernible due to the small number of subfamilies along many gradients, the distribution of patterns is not significantly different (Fisher's Exat Tests: </w:t>
-      </w:r>
-      <w:r>
-        <w:rPr>
-          <w:i/>
-          <w:color w:val="0D0D0D" w:themeColor="text1" w:themeTint="F2"/>
-        </w:rPr>
-        <w:t>n</w:t>
-      </w:r>
-      <w:r>
-        <w:rPr>
-          <w:i/>
-          <w:color w:val="0D0D0D" w:themeColor="text1" w:themeTint="F2"/>
-          <w:vertAlign w:val="subscript"/>
-        </w:rPr>
-        <w:t>species</w:t>
-      </w:r>
-      <w:r>
-        <w:rPr>
-          <w:color w:val="0D0D0D" w:themeColor="text1" w:themeTint="F2"/>
-        </w:rPr>
-        <w:t xml:space="preserve">=20, </w:t>
-      </w:r>
-      <w:r>
-        <w:rPr>
-          <w:i/>
-          <w:color w:val="0D0D0D" w:themeColor="text1" w:themeTint="F2"/>
-        </w:rPr>
-        <w:t>n</w:t>
-      </w:r>
-      <w:r>
-        <w:rPr>
-          <w:i/>
-          <w:color w:val="0D0D0D" w:themeColor="text1" w:themeTint="F2"/>
-          <w:vertAlign w:val="subscript"/>
-        </w:rPr>
-        <w:t>subfamily</w:t>
-      </w:r>
-      <w:r>
-        <w:rPr>
-          <w:color w:val="0D0D0D" w:themeColor="text1" w:themeTint="F2"/>
-        </w:rPr>
-        <w:t xml:space="preserve">=16, </w:t>
-      </w:r>
-      <w:r>
-        <w:rPr>
-          <w:i/>
-          <w:color w:val="0D0D0D" w:themeColor="text1" w:themeTint="F2"/>
-        </w:rPr>
-        <w:t>P</w:t>
-      </w:r>
-      <w:r>
-        <w:rPr>
-          <w:color w:val="0D0D0D" w:themeColor="text1" w:themeTint="F2"/>
-        </w:rPr>
-        <w:t xml:space="preserve">=0.10; </w:t>
-      </w:r>
-      <w:r>
-        <w:rPr>
-          <w:i/>
-          <w:color w:val="0D0D0D" w:themeColor="text1" w:themeTint="F2"/>
-        </w:rPr>
-        <w:t>n</w:t>
-      </w:r>
-      <w:r>
-        <w:rPr>
-          <w:i/>
-          <w:color w:val="0D0D0D" w:themeColor="text1" w:themeTint="F2"/>
-          <w:vertAlign w:val="subscript"/>
-        </w:rPr>
-        <w:t>genus</w:t>
-      </w:r>
-      <w:r>
-        <w:rPr>
-          <w:color w:val="0D0D0D" w:themeColor="text1" w:themeTint="F2"/>
-        </w:rPr>
-        <w:t xml:space="preserve">=16, </w:t>
-      </w:r>
-      <w:r>
-        <w:rPr>
-          <w:i/>
-          <w:color w:val="0D0D0D" w:themeColor="text1" w:themeTint="F2"/>
-        </w:rPr>
-        <w:t>n</w:t>
-      </w:r>
-      <w:r>
-        <w:rPr>
-          <w:i/>
-          <w:color w:val="0D0D0D" w:themeColor="text1" w:themeTint="F2"/>
-          <w:vertAlign w:val="subscript"/>
-        </w:rPr>
-        <w:t>subfamily</w:t>
-      </w:r>
-      <w:r>
-        <w:rPr>
-          <w:color w:val="0D0D0D" w:themeColor="text1" w:themeTint="F2"/>
-        </w:rPr>
-        <w:t xml:space="preserve">=16, </w:t>
-      </w:r>
-      <w:r>
-        <w:rPr>
-          <w:i/>
-          <w:color w:val="0D0D0D" w:themeColor="text1" w:themeTint="F2"/>
-        </w:rPr>
-        <w:t>P</w:t>
-      </w:r>
-      <w:r>
-        <w:rPr>
-          <w:color w:val="0D0D0D" w:themeColor="text1" w:themeTint="F2"/>
-        </w:rPr>
-        <w:t>=0.84).</w:t>
-      </w:r>
-    </w:p>
-    <w:p>
-      <w:pPr>
-        <w:ind w:firstLine="0"/>
-        <w:rPr>
-          <w:color w:val="0D0D0D" w:themeColor="text1" w:themeTint="F2"/>
-        </w:rPr>
-      </w:pPr>
-      <w:r>
-        <w:rPr>
-          <w:b/>
-          <w:color w:val="0D0D0D" w:themeColor="text1" w:themeTint="F2"/>
-        </w:rPr>
-        <w:t>Fig 5</w:t>
-      </w:r>
-      <w:r>
-        <w:rPr>
-          <w:color w:val="0D0D0D" w:themeColor="text1" w:themeTint="F2"/>
-        </w:rPr>
-        <w:t xml:space="preserve"> Richness of the most speciose genus or subfamily predicts the richness of the remaining species. (a) The elevational richness pattern of the most speciose genus is nested within the richness pattern of the remaining species for most gradients. The trend is apparent with all datasets combined (black line) and within each gradients (gray lines). There is much variability in the slope of the relationship across gradients and, in one case, a negative relationship. (b) The apparent nestedness of the richness patterns becomes stronger at the subfamily level. The relationship is strong with all datasets combined (black line) and much less variable among transects (gray lines) compared to the genus level.</w:t>
-      </w:r>
-    </w:p>
-    <w:p>
-      <w:pPr>
-        <w:ind w:firstLine="0"/>
-        <w:rPr>
-          <w:color w:val="0D0D0D" w:themeColor="text1" w:themeTint="F2"/>
-        </w:rPr>
-      </w:pPr>
-      <w:r>
-        <w:rPr>
-          <w:noProof/>
-          <w:color w:val="0D0D0D" w:themeColor="text1" w:themeTint="F2"/>
-        </w:rPr>
-        <w:drawing>
-          <wp:inline distT="0" distB="0" distL="0" distR="0" wp14:anchorId="0DD23843" wp14:editId="54C52553">
-            <wp:extent cx="5334000" cy="1778000"/>
-            <wp:effectExtent l="0" t="0" r="0" b="0"/>
-            <wp:docPr id="1" name="Picture"/>
-            <wp:cNvGraphicFramePr/>
-            <a:graphic xmlns:a="http://schemas.openxmlformats.org/drawingml/2006/main">
-              <a:graphicData uri="http://schemas.openxmlformats.org/drawingml/2006/picture">
-                <pic:pic xmlns:pic="http://schemas.openxmlformats.org/drawingml/2006/picture">
-                  <pic:nvPicPr>
-                    <pic:cNvPr id="0" name="Picture" descr="pubFigs/Fig1.eps"/>
-                    <pic:cNvPicPr>
-                      <a:picLocks noChangeAspect="1" noChangeArrowheads="1"/>
-                    </pic:cNvPicPr>
-                  </pic:nvPicPr>
-                  <pic:blipFill>
-                    <a:blip r:embed="rId6"/>
-                    <a:stretch>
-                      <a:fillRect/>
-                    </a:stretch>
-                  </pic:blipFill>
-                  <pic:spPr bwMode="auto">
-                    <a:xfrm>
-                      <a:off x="0" y="0"/>
-                      <a:ext cx="5334000" cy="1778000"/>
-                    </a:xfrm>
-                    <a:prstGeom prst="rect">
-                      <a:avLst/>
-                    </a:prstGeom>
-                    <a:noFill/>
-                    <a:ln w="9525">
-                      <a:noFill/>
-                      <a:headEnd/>
-                      <a:tailEnd/>
-                    </a:ln>
-                  </pic:spPr>
-                </pic:pic>
-              </a:graphicData>
-            </a:graphic>
-          </wp:inline>
-        </w:drawing>
-      </w:r>
-    </w:p>
-    <w:p>
-      <w:pPr>
-        <w:pStyle w:val="ImageCaption"/>
-        <w:ind w:firstLine="0"/>
-        <w:rPr>
-          <w:color w:val="0D0D0D" w:themeColor="text1" w:themeTint="F2"/>
-        </w:rPr>
-      </w:pPr>
-      <w:r>
-        <w:rPr>
-          <w:color w:val="0D0D0D" w:themeColor="text1" w:themeTint="F2"/>
-        </w:rPr>
-        <w:t>Figure 1.</w:t>
-      </w:r>
-    </w:p>
-    <w:p>
-      <w:pPr>
-        <w:ind w:firstLine="0"/>
-        <w:rPr>
-          <w:color w:val="0D0D0D" w:themeColor="text1" w:themeTint="F2"/>
-        </w:rPr>
-      </w:pPr>
-      <w:r>
-        <w:rPr>
-          <w:noProof/>
-          <w:color w:val="0D0D0D" w:themeColor="text1" w:themeTint="F2"/>
-        </w:rPr>
-        <w:lastRenderedPageBreak/>
-        <w:drawing>
-          <wp:inline distT="0" distB="0" distL="0" distR="0" wp14:anchorId="2A35C9D4" wp14:editId="6C8C9A56">
-            <wp:extent cx="5334000" cy="3556000"/>
-            <wp:effectExtent l="0" t="0" r="0" b="0"/>
-            <wp:docPr id="2" name="Picture"/>
-            <wp:cNvGraphicFramePr/>
-            <a:graphic xmlns:a="http://schemas.openxmlformats.org/drawingml/2006/main">
-              <a:graphicData uri="http://schemas.openxmlformats.org/drawingml/2006/picture">
-                <pic:pic xmlns:pic="http://schemas.openxmlformats.org/drawingml/2006/picture">
-                  <pic:nvPicPr>
-                    <pic:cNvPr id="0" name="Picture" descr="pubFigs/Fig2.eps"/>
-                    <pic:cNvPicPr>
-                      <a:picLocks noChangeAspect="1" noChangeArrowheads="1"/>
-                    </pic:cNvPicPr>
-                  </pic:nvPicPr>
-                  <pic:blipFill>
-                    <a:blip r:embed="rId7"/>
-                    <a:stretch>
-                      <a:fillRect/>
-                    </a:stretch>
-                  </pic:blipFill>
-                  <pic:spPr bwMode="auto">
-                    <a:xfrm>
-                      <a:off x="0" y="0"/>
-                      <a:ext cx="5334000" cy="3556000"/>
-                    </a:xfrm>
-                    <a:prstGeom prst="rect">
-                      <a:avLst/>
-                    </a:prstGeom>
-                    <a:noFill/>
-                    <a:ln w="9525">
-                      <a:noFill/>
-                      <a:headEnd/>
-                      <a:tailEnd/>
-                    </a:ln>
-                  </pic:spPr>
-                </pic:pic>
-              </a:graphicData>
-            </a:graphic>
-          </wp:inline>
-        </w:drawing>
-      </w:r>
-    </w:p>
-    <w:p>
-      <w:pPr>
-        <w:pStyle w:val="ImageCaption"/>
-        <w:ind w:firstLine="0"/>
-        <w:rPr>
-          <w:color w:val="0D0D0D" w:themeColor="text1" w:themeTint="F2"/>
-        </w:rPr>
-      </w:pPr>
-      <w:r>
-        <w:rPr>
-          <w:color w:val="0D0D0D" w:themeColor="text1" w:themeTint="F2"/>
-        </w:rPr>
-        <w:t>Figure 2.</w:t>
-      </w:r>
-    </w:p>
-    <w:p>
-      <w:pPr>
-        <w:ind w:firstLine="0"/>
-        <w:rPr>
-          <w:color w:val="0D0D0D" w:themeColor="text1" w:themeTint="F2"/>
-        </w:rPr>
-      </w:pPr>
-      <w:r>
-        <w:rPr>
-          <w:noProof/>
-          <w:color w:val="0D0D0D" w:themeColor="text1" w:themeTint="F2"/>
-        </w:rPr>
-        <w:drawing>
-          <wp:inline distT="0" distB="0" distL="0" distR="0" wp14:anchorId="6909CAA7" wp14:editId="37B05AC9">
-            <wp:extent cx="5334000" cy="3556000"/>
-            <wp:effectExtent l="0" t="0" r="0" b="0"/>
-            <wp:docPr id="3" name="Picture"/>
-            <wp:cNvGraphicFramePr/>
-            <a:graphic xmlns:a="http://schemas.openxmlformats.org/drawingml/2006/main">
-              <a:graphicData uri="http://schemas.openxmlformats.org/drawingml/2006/picture">
-                <pic:pic xmlns:pic="http://schemas.openxmlformats.org/drawingml/2006/picture">
-                  <pic:nvPicPr>
-                    <pic:cNvPr id="0" name="Picture" descr="pubFigs/Fig3.eps"/>
-                    <pic:cNvPicPr>
-                      <a:picLocks noChangeAspect="1" noChangeArrowheads="1"/>
-                    </pic:cNvPicPr>
-                  </pic:nvPicPr>
-                  <pic:blipFill>
-                    <a:blip r:embed="rId8"/>
-                    <a:stretch>
-                      <a:fillRect/>
-                    </a:stretch>
-                  </pic:blipFill>
-                  <pic:spPr bwMode="auto">
-                    <a:xfrm>
-                      <a:off x="0" y="0"/>
-                      <a:ext cx="5334000" cy="3556000"/>
-                    </a:xfrm>
-                    <a:prstGeom prst="rect">
-                      <a:avLst/>
-                    </a:prstGeom>
-                    <a:noFill/>
-                    <a:ln w="9525">
-                      <a:noFill/>
-                      <a:headEnd/>
-                      <a:tailEnd/>
-                    </a:ln>
-                  </pic:spPr>
-                </pic:pic>
-              </a:graphicData>
-            </a:graphic>
-          </wp:inline>
-        </w:drawing>
-      </w:r>
-    </w:p>
-    <w:p>
-      <w:pPr>
-        <w:pStyle w:val="ImageCaption"/>
-        <w:ind w:firstLine="0"/>
-        <w:rPr>
-          <w:color w:val="0D0D0D" w:themeColor="text1" w:themeTint="F2"/>
-        </w:rPr>
-      </w:pPr>
-      <w:r>
-        <w:rPr>
-          <w:color w:val="0D0D0D" w:themeColor="text1" w:themeTint="F2"/>
-        </w:rPr>
-        <w:t>Figure 3.</w:t>
-      </w:r>
-    </w:p>
-    <w:p>
-      <w:pPr>
-        <w:ind w:firstLine="0"/>
-        <w:rPr>
-          <w:color w:val="0D0D0D" w:themeColor="text1" w:themeTint="F2"/>
-        </w:rPr>
-      </w:pPr>
-      <w:r>
-        <w:rPr>
-          <w:noProof/>
-          <w:color w:val="0D0D0D" w:themeColor="text1" w:themeTint="F2"/>
-        </w:rPr>
-        <w:lastRenderedPageBreak/>
-        <w:drawing>
-          <wp:inline distT="0" distB="0" distL="0" distR="0" wp14:anchorId="03979D00" wp14:editId="6A6EC384">
-            <wp:extent cx="5334000" cy="3556000"/>
-            <wp:effectExtent l="0" t="0" r="0" b="0"/>
-            <wp:docPr id="4" name="Picture"/>
-            <wp:cNvGraphicFramePr/>
-            <a:graphic xmlns:a="http://schemas.openxmlformats.org/drawingml/2006/main">
-              <a:graphicData uri="http://schemas.openxmlformats.org/drawingml/2006/picture">
-                <pic:pic xmlns:pic="http://schemas.openxmlformats.org/drawingml/2006/picture">
-                  <pic:nvPicPr>
-                    <pic:cNvPr id="0" name="Picture" descr="pubFigs/Fig4.eps"/>
-                    <pic:cNvPicPr>
-                      <a:picLocks noChangeAspect="1" noChangeArrowheads="1"/>
-                    </pic:cNvPicPr>
-                  </pic:nvPicPr>
-                  <pic:blipFill>
-                    <a:blip r:embed="rId9"/>
-                    <a:stretch>
-                      <a:fillRect/>
-                    </a:stretch>
-                  </pic:blipFill>
-                  <pic:spPr bwMode="auto">
-                    <a:xfrm>
-                      <a:off x="0" y="0"/>
-                      <a:ext cx="5334000" cy="3556000"/>
-                    </a:xfrm>
-                    <a:prstGeom prst="rect">
-                      <a:avLst/>
-                    </a:prstGeom>
-                    <a:noFill/>
-                    <a:ln w="9525">
-                      <a:noFill/>
-                      <a:headEnd/>
-                      <a:tailEnd/>
-                    </a:ln>
-                  </pic:spPr>
-                </pic:pic>
-              </a:graphicData>
-            </a:graphic>
-          </wp:inline>
-        </w:drawing>
-      </w:r>
-    </w:p>
-    <w:p>
-      <w:pPr>
-        <w:pStyle w:val="ImageCaption"/>
-        <w:ind w:firstLine="0"/>
-        <w:rPr>
-          <w:color w:val="0D0D0D" w:themeColor="text1" w:themeTint="F2"/>
-        </w:rPr>
-      </w:pPr>
-      <w:r>
-        <w:rPr>
-          <w:color w:val="0D0D0D" w:themeColor="text1" w:themeTint="F2"/>
-        </w:rPr>
-        <w:t>Figure 4.</w:t>
-      </w:r>
-    </w:p>
-    <w:p>
-      <w:pPr>
-        <w:ind w:firstLine="0"/>
-        <w:rPr>
-          <w:color w:val="0D0D0D" w:themeColor="text1" w:themeTint="F2"/>
-        </w:rPr>
-      </w:pPr>
-      <w:r>
-        <w:rPr>
-          <w:noProof/>
-          <w:color w:val="0D0D0D" w:themeColor="text1" w:themeTint="F2"/>
-        </w:rPr>
-        <w:drawing>
-          <wp:inline distT="0" distB="0" distL="0" distR="0" wp14:anchorId="364F99D6" wp14:editId="26CD7C63">
-            <wp:extent cx="5334000" cy="2222500"/>
-            <wp:effectExtent l="0" t="0" r="0" b="0"/>
-            <wp:docPr id="5" name="Picture"/>
-            <wp:cNvGraphicFramePr/>
-            <a:graphic xmlns:a="http://schemas.openxmlformats.org/drawingml/2006/main">
-              <a:graphicData uri="http://schemas.openxmlformats.org/drawingml/2006/picture">
-                <pic:pic xmlns:pic="http://schemas.openxmlformats.org/drawingml/2006/picture">
-                  <pic:nvPicPr>
-                    <pic:cNvPr id="0" name="Picture" descr="pubFigs/Fig5.eps"/>
-                    <pic:cNvPicPr>
-                      <a:picLocks noChangeAspect="1" noChangeArrowheads="1"/>
-                    </pic:cNvPicPr>
-                  </pic:nvPicPr>
-                  <pic:blipFill>
-                    <a:blip r:embed="rId10"/>
-                    <a:stretch>
-                      <a:fillRect/>
-                    </a:stretch>
-                  </pic:blipFill>
-                  <pic:spPr bwMode="auto">
-                    <a:xfrm>
-                      <a:off x="0" y="0"/>
-                      <a:ext cx="5334000" cy="2222500"/>
-                    </a:xfrm>
-                    <a:prstGeom prst="rect">
-                      <a:avLst/>
-                    </a:prstGeom>
-                    <a:noFill/>
-                    <a:ln w="9525">
-                      <a:noFill/>
-                      <a:headEnd/>
-                      <a:tailEnd/>
-                    </a:ln>
-                  </pic:spPr>
-                </pic:pic>
-              </a:graphicData>
-            </a:graphic>
-          </wp:inline>
-        </w:drawing>
-      </w:r>
-    </w:p>
-    <w:p>
-      <w:pPr>
-        <w:pStyle w:val="ImageCaption"/>
-        <w:ind w:firstLine="0"/>
-        <w:rPr>
-          <w:color w:val="0D0D0D" w:themeColor="text1" w:themeTint="F2"/>
-        </w:rPr>
-      </w:pPr>
-      <w:r>
-        <w:rPr>
-          <w:color w:val="0D0D0D" w:themeColor="text1" w:themeTint="F2"/>
-        </w:rPr>
-        <w:t>Figure 5.</w:t>
-      </w:r>
-    </w:p>
-    <w:p>
-      <w:pPr>
-        <w:ind w:firstLine="0"/>
-        <w:rPr>
-          <w:color w:val="0D0D0D" w:themeColor="text1" w:themeTint="F2"/>
-        </w:rPr>
-      </w:pPr>
+      <w:bookmarkStart w:id="18" w:name="_GoBack"/>
+      <w:bookmarkEnd w:id="18"/>
       <w:r>
         <w:rPr>
           <w:color w:val="0D0D0D" w:themeColor="text1" w:themeTint="F2"/>
@@ -3997,8 +3441,8 @@
       <w:pPr>
         <w:pStyle w:val="Heading1"/>
       </w:pPr>
-      <w:bookmarkStart w:id="18" w:name="references"/>
-      <w:bookmarkEnd w:id="18"/>
+      <w:bookmarkStart w:id="19" w:name="references"/>
+      <w:bookmarkEnd w:id="19"/>
       <w:r>
         <w:t>References</w:t>
       </w:r>
@@ -4007,7 +3451,6 @@
       <w:pPr>
         <w:pStyle w:val="Bibliography"/>
       </w:pPr>
-      <w:bookmarkStart w:id="19" w:name="_GoBack"/>
       <w:r>
         <w:t xml:space="preserve">Allred, D. 1982. Ants of Utah. </w:t>
       </w:r>
@@ -4087,8 +3530,500 @@
         <w:pStyle w:val="Bibliography"/>
       </w:pPr>
       <w:r>
+        <w:t xml:space="preserve">Baselga, A. 2010. Partitioning the turnover and nestedness components of beta diversity. </w:t>
+      </w:r>
+      <w:r>
+        <w:rPr>
+          <w:i/>
+        </w:rPr>
+        <w:t>Global Ecology and Biogeography</w:t>
+      </w:r>
+      <w:r>
+        <w:t xml:space="preserve"> </w:t>
+      </w:r>
+      <w:r>
+        <w:rPr>
+          <w:b/>
+        </w:rPr>
+        <w:t>19</w:t>
+      </w:r>
+      <w:r>
+        <w:t>: 134–143</w:t>
+      </w:r>
+    </w:p>
+    <w:p>
+      <w:pPr>
+        <w:pStyle w:val="Bibliography"/>
+      </w:pPr>
+      <w:r>
+        <w:t xml:space="preserve">Baselga, A. 2012. The relationship between species replacement, dissimilarity derived from nestedness, and nestedness. </w:t>
+      </w:r>
+      <w:r>
+        <w:rPr>
+          <w:i/>
+        </w:rPr>
+        <w:t>Global Ecology and Biogeography</w:t>
+      </w:r>
+      <w:r>
+        <w:t xml:space="preserve"> </w:t>
+      </w:r>
+      <w:r>
+        <w:rPr>
+          <w:b/>
+        </w:rPr>
+        <w:t>21</w:t>
+      </w:r>
+      <w:r>
+        <w:t>: 1223–1232</w:t>
+      </w:r>
+    </w:p>
+    <w:p>
+      <w:pPr>
+        <w:pStyle w:val="Bibliography"/>
+      </w:pPr>
+      <w:r>
+        <w:t xml:space="preserve">Baselga, A., and Orme, C.D.L. 2012. Betapart: An R package for the study of beta diversity. </w:t>
+      </w:r>
+      <w:r>
+        <w:rPr>
+          <w:i/>
+        </w:rPr>
+        <w:t>Methods in Ecology and Evolution</w:t>
+      </w:r>
+      <w:r>
+        <w:t xml:space="preserve"> </w:t>
+      </w:r>
+      <w:r>
+        <w:rPr>
+          <w:b/>
+        </w:rPr>
+        <w:t>3</w:t>
+      </w:r>
+      <w:r>
+        <w:t>: 808–812</w:t>
+      </w:r>
+    </w:p>
+    <w:p>
+      <w:pPr>
+        <w:pStyle w:val="Bibliography"/>
+      </w:pPr>
+      <w:r>
+        <w:t xml:space="preserve">Bharti, H., Sharma, Y., Bharti, M., and Pfeiffer, M. 2013. Ant species richness, endemicity and functional groups, along an elevational gradient in the Himalayas. </w:t>
+      </w:r>
+      <w:r>
+        <w:rPr>
+          <w:i/>
+        </w:rPr>
+        <w:t>Asian Myrmecology</w:t>
+      </w:r>
+      <w:r>
+        <w:t xml:space="preserve"> </w:t>
+      </w:r>
+      <w:r>
+        <w:rPr>
+          <w:b/>
+        </w:rPr>
+        <w:t>5</w:t>
+      </w:r>
+      <w:r>
+        <w:t>: 79–101</w:t>
+      </w:r>
+    </w:p>
+    <w:p>
+      <w:pPr>
+        <w:pStyle w:val="Bibliography"/>
+      </w:pPr>
+      <w:r>
+        <w:t>Bishop, T.R., Robertson, M.P., Rensburg, B.J. van, and Parr, C.L. 2014. Elevation-diversity patterns through space and time: Ant communities of the Maloti-Drakensberg Mountains of southern Africa</w:t>
+      </w:r>
+    </w:p>
+    <w:p>
+      <w:pPr>
+        <w:pStyle w:val="Bibliography"/>
+      </w:pPr>
+      <w:r>
+        <w:t xml:space="preserve">Brühl, C.A., Mohamed, M., and Linsenmair, K.E. 1999. Altitudinal distribution of leaf litter ants along a transect in primary forests on Mount Kinabalu, Sabah, Malaysia. </w:t>
+      </w:r>
+      <w:r>
+        <w:rPr>
+          <w:i/>
+        </w:rPr>
+        <w:t>Journal of Tropical Ecology</w:t>
+      </w:r>
+      <w:r>
+        <w:t xml:space="preserve"> </w:t>
+      </w:r>
+      <w:r>
+        <w:rPr>
+          <w:b/>
+        </w:rPr>
+        <w:t>15</w:t>
+      </w:r>
+      <w:r>
+        <w:t>: 265–277</w:t>
+      </w:r>
+    </w:p>
+    <w:p>
+      <w:pPr>
+        <w:pStyle w:val="Bibliography"/>
+      </w:pPr>
+      <w:r>
+        <w:t xml:space="preserve">Burwell, C., and Nakamura, A. 2011. Distribution of ant species along an altitudinal transect in continuous rainforest in subtropical Queensland, Australia. </w:t>
+      </w:r>
+      <w:r>
+        <w:rPr>
+          <w:i/>
+        </w:rPr>
+        <w:t>Memoirs of the Queensland Museum</w:t>
+      </w:r>
+      <w:r>
+        <w:t xml:space="preserve"> </w:t>
+      </w:r>
+      <w:r>
+        <w:rPr>
+          <w:b/>
+        </w:rPr>
+        <w:t>55</w:t>
+      </w:r>
+      <w:r>
+        <w:t>: 391–412</w:t>
+      </w:r>
+    </w:p>
+    <w:p>
+      <w:pPr>
+        <w:pStyle w:val="Bibliography"/>
+      </w:pPr>
+      <w:r>
+        <w:t xml:space="preserve">Chao, A., Chiu, C.H., Hsieh, T.C., and Inouye, B.D. 2012. Proposing a resolution to debates on diversity partitioning. </w:t>
+      </w:r>
+      <w:r>
+        <w:rPr>
+          <w:i/>
+        </w:rPr>
+        <w:t>Ecology</w:t>
+      </w:r>
+      <w:r>
+        <w:t xml:space="preserve"> </w:t>
+      </w:r>
+      <w:r>
+        <w:rPr>
+          <w:b/>
+        </w:rPr>
+        <w:t>93</w:t>
+      </w:r>
+      <w:r>
+        <w:t>: 2037–2051</w:t>
+      </w:r>
+    </w:p>
+    <w:p>
+      <w:pPr>
+        <w:pStyle w:val="Bibliography"/>
+      </w:pPr>
+      <w:r>
+        <w:t xml:space="preserve">Diniz-Filho, J.A.F., De Marco, P., and Hawkins, B.A. 2010. Defying the curse of ignorance: perspectives in insect macroecology and conservation biogeography. </w:t>
+      </w:r>
+      <w:r>
+        <w:rPr>
+          <w:i/>
+        </w:rPr>
+        <w:t>Insect Conservation and Diversity</w:t>
+      </w:r>
+      <w:r>
+        <w:t xml:space="preserve"> </w:t>
+      </w:r>
+      <w:r>
+        <w:rPr>
+          <w:b/>
+        </w:rPr>
+        <w:t>3</w:t>
+      </w:r>
+      <w:r>
+        <w:t>: 172–179</w:t>
+      </w:r>
+    </w:p>
+    <w:p>
+      <w:pPr>
+        <w:pStyle w:val="Bibliography"/>
+      </w:pPr>
+      <w:r>
         <w:lastRenderedPageBreak/>
-        <w:t xml:space="preserve">Baselga, A. 2010. Partitioning the turnover and nestedness components of beta diversity. </w:t>
+        <w:t xml:space="preserve">Fisher, B. 1998. Ant diversity patterns along an elevational gradient in the Réserve Spéciale d’Anjanaharibe-Sud and on the western Masoala Peninsula, Madagascar. </w:t>
+      </w:r>
+      <w:r>
+        <w:rPr>
+          <w:i/>
+        </w:rPr>
+        <w:t>Fieldiana Zoology</w:t>
+      </w:r>
+      <w:r>
+        <w:t xml:space="preserve"> </w:t>
+      </w:r>
+      <w:r>
+        <w:rPr>
+          <w:b/>
+        </w:rPr>
+        <w:t>90</w:t>
+      </w:r>
+      <w:r>
+        <w:t>: 39–67</w:t>
+      </w:r>
+    </w:p>
+    <w:p>
+      <w:pPr>
+        <w:pStyle w:val="Bibliography"/>
+      </w:pPr>
+      <w:r>
+        <w:t xml:space="preserve">Gaston, K.J., Blackburn, T.M., and Spicer, J.I. 1998. Rapoport’s rule: Time for an epitaph? </w:t>
+      </w:r>
+      <w:r>
+        <w:rPr>
+          <w:i/>
+        </w:rPr>
+        <w:t>Trends in Ecology and Evolution</w:t>
+      </w:r>
+      <w:r>
+        <w:t xml:space="preserve"> </w:t>
+      </w:r>
+      <w:r>
+        <w:rPr>
+          <w:b/>
+        </w:rPr>
+        <w:t>13</w:t>
+      </w:r>
+      <w:r>
+        <w:t>: 70–74</w:t>
+      </w:r>
+    </w:p>
+    <w:p>
+      <w:pPr>
+        <w:pStyle w:val="Bibliography"/>
+      </w:pPr>
+      <w:r>
+        <w:t xml:space="preserve">Ghalambor, C.K., Huey, R.B., Martin, P.R., Tewksbury, J.J., and Wang, G. 2006. Are mountain passes higher in the tropics? Janzen’s hypothesis revisited. </w:t>
+      </w:r>
+      <w:r>
+        <w:rPr>
+          <w:i/>
+        </w:rPr>
+        <w:t>Integrative and Comparative Biology</w:t>
+      </w:r>
+      <w:r>
+        <w:t xml:space="preserve"> </w:t>
+      </w:r>
+      <w:r>
+        <w:rPr>
+          <w:b/>
+        </w:rPr>
+        <w:t>46</w:t>
+      </w:r>
+      <w:r>
+        <w:t>: 5–17</w:t>
+      </w:r>
+    </w:p>
+    <w:p>
+      <w:pPr>
+        <w:pStyle w:val="Bibliography"/>
+      </w:pPr>
+      <w:r>
+        <w:t xml:space="preserve">Glaser, F. 2006. Biogeography, diversity, and vertical distribution of ants (Hymenoptera: Formicidae) in Vorarlberg, Austria. </w:t>
+      </w:r>
+      <w:r>
+        <w:rPr>
+          <w:i/>
+        </w:rPr>
+        <w:t>Myrmecological News</w:t>
+      </w:r>
+      <w:r>
+        <w:t xml:space="preserve"> </w:t>
+      </w:r>
+      <w:r>
+        <w:rPr>
+          <w:b/>
+        </w:rPr>
+        <w:t>8</w:t>
+      </w:r>
+      <w:r>
+        <w:t>: 263–270</w:t>
+      </w:r>
+    </w:p>
+    <w:p>
+      <w:pPr>
+        <w:pStyle w:val="Bibliography"/>
+      </w:pPr>
+      <w:r>
+        <w:t xml:space="preserve">Gregg, R. 1963. </w:t>
+      </w:r>
+      <w:r>
+        <w:rPr>
+          <w:i/>
+        </w:rPr>
+        <w:t>The Ants of Colorado</w:t>
+      </w:r>
+      <w:r>
+        <w:t>. University of Colorado Press, Denver, CO</w:t>
+      </w:r>
+    </w:p>
+    <w:p>
+      <w:pPr>
+        <w:pStyle w:val="Bibliography"/>
+      </w:pPr>
+      <w:r>
+        <w:t xml:space="preserve">Hellrigl, K. 2003. Faunistik der Ameisen und Wildbienen Südtirols (Hymenoptera: Formicidae et Apoidea). </w:t>
+      </w:r>
+      <w:r>
+        <w:rPr>
+          <w:i/>
+        </w:rPr>
+        <w:t>Gredleriana</w:t>
+      </w:r>
+      <w:r>
+        <w:t xml:space="preserve"> </w:t>
+      </w:r>
+      <w:r>
+        <w:rPr>
+          <w:b/>
+        </w:rPr>
+        <w:t>3</w:t>
+      </w:r>
+      <w:r>
+        <w:t>: 143–208</w:t>
+      </w:r>
+    </w:p>
+    <w:p>
+      <w:pPr>
+        <w:pStyle w:val="Bibliography"/>
+      </w:pPr>
+      <w:r>
+        <w:t xml:space="preserve">Hölldobler, B., and Wilson, E.O. 1990. </w:t>
+      </w:r>
+      <w:r>
+        <w:rPr>
+          <w:i/>
+        </w:rPr>
+        <w:t>The Ants</w:t>
+      </w:r>
+      <w:r>
+        <w:t>. Belknap Press of Harvard University Press, Cambridge</w:t>
+      </w:r>
+    </w:p>
+    <w:p>
+      <w:pPr>
+        <w:pStyle w:val="Bibliography"/>
+      </w:pPr>
+      <w:r>
+        <w:t>Janzen, D.H. 1967. Why Mountain Passes are Higher in the Tropics</w:t>
+      </w:r>
+    </w:p>
+    <w:p>
+      <w:pPr>
+        <w:pStyle w:val="Bibliography"/>
+      </w:pPr>
+      <w:r>
+        <w:t xml:space="preserve">Karaman, M. 2011. Zoogeography, diversity and altitudinal distribution of ants (Hymenoptera: Formicidae) in the Mediterranean and the oro-Mediterranean parts of Montenegro. </w:t>
+      </w:r>
+      <w:r>
+        <w:rPr>
+          <w:i/>
+        </w:rPr>
+        <w:t>North-Western Journal of Zoology</w:t>
+      </w:r>
+      <w:r>
+        <w:t xml:space="preserve"> </w:t>
+      </w:r>
+      <w:r>
+        <w:rPr>
+          <w:b/>
+        </w:rPr>
+        <w:t>7</w:t>
+      </w:r>
+      <w:r>
+        <w:t>: 26–34</w:t>
+      </w:r>
+    </w:p>
+    <w:p>
+      <w:pPr>
+        <w:pStyle w:val="Bibliography"/>
+      </w:pPr>
+      <w:r>
+        <w:t xml:space="preserve">Kembel, S.W., and Hubbell, S.P. 2006. The phylogenetic structure of a neotropical forest tree community. </w:t>
+      </w:r>
+      <w:r>
+        <w:rPr>
+          <w:i/>
+        </w:rPr>
+        <w:t>Ecology</w:t>
+      </w:r>
+      <w:r>
+        <w:t xml:space="preserve"> </w:t>
+      </w:r>
+      <w:r>
+        <w:rPr>
+          <w:b/>
+        </w:rPr>
+        <w:t>87</w:t>
+      </w:r>
+      <w:r>
+        <w:t>: 86–99</w:t>
+      </w:r>
+    </w:p>
+    <w:p>
+      <w:pPr>
+        <w:pStyle w:val="Bibliography"/>
+      </w:pPr>
+      <w:r>
+        <w:t xml:space="preserve">Lanan, M. 2014. Spatiotemporal resource distribution and foraging strategies of ants (Hymenoptera: Formicidae). </w:t>
+      </w:r>
+      <w:r>
+        <w:rPr>
+          <w:i/>
+        </w:rPr>
+        <w:t>Myrmecological News</w:t>
+      </w:r>
+      <w:r>
+        <w:t xml:space="preserve"> </w:t>
+      </w:r>
+      <w:r>
+        <w:rPr>
+          <w:b/>
+        </w:rPr>
+        <w:t>20</w:t>
+      </w:r>
+      <w:r>
+        <w:t>: 53–70</w:t>
+      </w:r>
+    </w:p>
+    <w:p>
+      <w:pPr>
+        <w:pStyle w:val="Bibliography"/>
+      </w:pPr>
+      <w:r>
+        <w:t xml:space="preserve">Lassau, S., and Hochuli, D. 2004. Effects of habitat complexity on ant assemblages. </w:t>
+      </w:r>
+      <w:r>
+        <w:rPr>
+          <w:i/>
+        </w:rPr>
+        <w:t>Ecography</w:t>
+      </w:r>
+      <w:r>
+        <w:t xml:space="preserve"> </w:t>
+      </w:r>
+      <w:r>
+        <w:rPr>
+          <w:b/>
+        </w:rPr>
+        <w:t>2</w:t>
+      </w:r>
+      <w:r>
+        <w:t>: 157–164</w:t>
+      </w:r>
+    </w:p>
+    <w:p>
+      <w:pPr>
+        <w:pStyle w:val="Bibliography"/>
+      </w:pPr>
+      <w:r>
+        <w:t xml:space="preserve">Legendre, P. 2014. Interpreting the replacement and richness difference components of beta diversity. </w:t>
       </w:r>
       <w:r>
         <w:rPr>
@@ -4097,16 +4032,215 @@
         <w:t>Global Ecology and Biogeography</w:t>
       </w:r>
       <w:r>
+        <w:t xml:space="preserve"> 1–11</w:t>
+      </w:r>
+    </w:p>
+    <w:p>
+      <w:pPr>
+        <w:pStyle w:val="Bibliography"/>
+      </w:pPr>
+      <w:r>
+        <w:t xml:space="preserve">Lessard, J.J., Dunn, R.R., Parker, C.C., and Sanders, N.N. 2007. Rarity and diversity in forest ant assemblages of Great Smoky Mountains National Park. </w:t>
+      </w:r>
+      <w:r>
+        <w:rPr>
+          <w:i/>
+        </w:rPr>
+        <w:t>Southeastern Naturalist</w:t>
+      </w:r>
+      <w:r>
         <w:t xml:space="preserve"> </w:t>
       </w:r>
       <w:r>
         <w:rPr>
           <w:b/>
         </w:rPr>
+        <w:t>0</w:t>
+      </w:r>
+      <w:r>
+        <w:t>: 215–228</w:t>
+      </w:r>
+    </w:p>
+    <w:p>
+      <w:pPr>
+        <w:pStyle w:val="Bibliography"/>
+      </w:pPr>
+      <w:r>
+        <w:t xml:space="preserve">Lomolino, M. 2001. Elevation gradients of species-density: historical and prospective views. </w:t>
+      </w:r>
+      <w:r>
+        <w:rPr>
+          <w:i/>
+        </w:rPr>
+        <w:t>Global Ecology and Biogeography</w:t>
+      </w:r>
+      <w:r>
+        <w:t xml:space="preserve"> </w:t>
+      </w:r>
+      <w:r>
+        <w:rPr>
+          <w:b/>
+        </w:rPr>
+        <w:t>10</w:t>
+      </w:r>
+      <w:r>
+        <w:t>: 3–13</w:t>
+      </w:r>
+    </w:p>
+    <w:p>
+      <w:pPr>
+        <w:pStyle w:val="Bibliography"/>
+      </w:pPr>
+      <w:r>
+        <w:t xml:space="preserve">Longino, J.T., and Colwell, R.K. 2011. Density compensation, species composition, and richness of ants on a neotropical elevational gradient. </w:t>
+      </w:r>
+      <w:r>
+        <w:rPr>
+          <w:i/>
+        </w:rPr>
+        <w:t>Ecosphere</w:t>
+      </w:r>
+      <w:r>
+        <w:t xml:space="preserve"> </w:t>
+      </w:r>
+      <w:r>
+        <w:rPr>
+          <w:b/>
+        </w:rPr>
+        <w:t>2</w:t>
+      </w:r>
+      <w:r>
+        <w:t>: art29</w:t>
+      </w:r>
+    </w:p>
+    <w:p>
+      <w:pPr>
+        <w:pStyle w:val="Bibliography"/>
+      </w:pPr>
+      <w:r>
+        <w:t xml:space="preserve">Machac, A., Janda, M., Dunn, R.R., and Sanders, N.J. 2011. Elevational gradients in phylogenetic structure of ant communities reveal the interplay of biotic and abiotic constraints on diversity. </w:t>
+      </w:r>
+      <w:r>
+        <w:rPr>
+          <w:i/>
+        </w:rPr>
+        <w:t>Ecography</w:t>
+      </w:r>
+      <w:r>
+        <w:t xml:space="preserve"> </w:t>
+      </w:r>
+      <w:r>
+        <w:rPr>
+          <w:b/>
+        </w:rPr>
+        <w:t>34</w:t>
+      </w:r>
+      <w:r>
+        <w:t>: 364–371</w:t>
+      </w:r>
+    </w:p>
+    <w:p>
+      <w:pPr>
+        <w:pStyle w:val="Bibliography"/>
+      </w:pPr>
+      <w:r>
+        <w:t xml:space="preserve">McCain, C.M. 2005. Elevational gradients in diversity of small mammals. </w:t>
+      </w:r>
+      <w:r>
+        <w:rPr>
+          <w:i/>
+        </w:rPr>
+        <w:t>Ecology</w:t>
+      </w:r>
+      <w:r>
+        <w:t xml:space="preserve"> </w:t>
+      </w:r>
+      <w:r>
+        <w:rPr>
+          <w:b/>
+        </w:rPr>
+        <w:t>86</w:t>
+      </w:r>
+      <w:r>
+        <w:t>: 366–372</w:t>
+      </w:r>
+    </w:p>
+    <w:p>
+      <w:pPr>
+        <w:pStyle w:val="Bibliography"/>
+      </w:pPr>
+      <w:r>
+        <w:t xml:space="preserve">McCain, C.M. 2009a. Global analysis of bird elevational diversity. </w:t>
+      </w:r>
+      <w:r>
+        <w:rPr>
+          <w:i/>
+        </w:rPr>
+        <w:t>Global Ecology and Biogeography</w:t>
+      </w:r>
+      <w:r>
+        <w:t xml:space="preserve"> </w:t>
+      </w:r>
+      <w:r>
+        <w:rPr>
+          <w:b/>
+        </w:rPr>
+        <w:t>18</w:t>
+      </w:r>
+      <w:r>
+        <w:t>: 346–360</w:t>
+      </w:r>
+    </w:p>
+    <w:p>
+      <w:pPr>
+        <w:pStyle w:val="Bibliography"/>
+      </w:pPr>
+      <w:r>
+        <w:t xml:space="preserve">McCain, C.M. 2009b. Vertebrate range sizes indicate that mountains may be ‘higher’in the tropics. </w:t>
+      </w:r>
+      <w:r>
+        <w:rPr>
+          <w:i/>
+        </w:rPr>
+        <w:t>Ecology Letters</w:t>
+      </w:r>
+      <w:r>
+        <w:t xml:space="preserve"> </w:t>
+      </w:r>
+      <w:r>
+        <w:rPr>
+          <w:b/>
+        </w:rPr>
+        <w:t>12</w:t>
+      </w:r>
+      <w:r>
+        <w:t>: 550–560</w:t>
+      </w:r>
+    </w:p>
+    <w:p>
+      <w:pPr>
+        <w:pStyle w:val="Bibliography"/>
+      </w:pPr>
+      <w:r>
+        <w:t xml:space="preserve">McCain, C.M. 2010. Global analysis of reptile elevational diversity. </w:t>
+      </w:r>
+      <w:r>
+        <w:rPr>
+          <w:i/>
+        </w:rPr>
+        <w:t>Global Ecology and Biogeography</w:t>
+      </w:r>
+      <w:r>
+        <w:t xml:space="preserve"> </w:t>
+      </w:r>
+      <w:r>
+        <w:rPr>
+          <w:b/>
+        </w:rPr>
         <w:t>19</w:t>
       </w:r>
       <w:r>
-        <w:t>: 134–143</w:t>
+        <w:t>: 541–553</w:t>
       </w:r>
     </w:p>
     <w:p>
@@ -4114,7 +4248,8 @@
         <w:pStyle w:val="Bibliography"/>
       </w:pPr>
       <w:r>
-        <w:t xml:space="preserve">Baselga, A. 2012. The relationship between species replacement, dissimilarity derived from nestedness, and nestedness. </w:t>
+        <w:lastRenderedPageBreak/>
+        <w:t xml:space="preserve">McCain, C.M., and Bracy Knight, K. 2013. Elevational Rapoport’s rule is not pervasive on mountains. </w:t>
       </w:r>
       <w:r>
         <w:rPr>
@@ -4129,10 +4264,191 @@
         <w:rPr>
           <w:b/>
         </w:rPr>
+        <w:t>22</w:t>
+      </w:r>
+      <w:r>
+        <w:t>: 750–759</w:t>
+      </w:r>
+    </w:p>
+    <w:p>
+      <w:pPr>
+        <w:pStyle w:val="Bibliography"/>
+      </w:pPr>
+      <w:r>
+        <w:t xml:space="preserve">McCain, C.M., and Grytnes, J.A. 2010. Elevational gradients in species richness. In: </w:t>
+      </w:r>
+      <w:r>
+        <w:rPr>
+          <w:i/>
+        </w:rPr>
+        <w:t>Encyclopedia of Life Sciences</w:t>
+      </w:r>
+      <w:r>
+        <w:t>, pp. 1–10</w:t>
+      </w:r>
+    </w:p>
+    <w:p>
+      <w:pPr>
+        <w:pStyle w:val="Bibliography"/>
+      </w:pPr>
+      <w:r>
+        <w:t xml:space="preserve">McCoy, E. 1990. The distribution of insects along elevational gradients. </w:t>
+      </w:r>
+      <w:r>
+        <w:rPr>
+          <w:i/>
+        </w:rPr>
+        <w:t>Oikos</w:t>
+      </w:r>
+      <w:r>
+        <w:t xml:space="preserve"> </w:t>
+      </w:r>
+      <w:r>
+        <w:rPr>
+          <w:b/>
+        </w:rPr>
+        <w:t>58</w:t>
+      </w:r>
+      <w:r>
+        <w:t>: 313–322</w:t>
+      </w:r>
+    </w:p>
+    <w:p>
+      <w:pPr>
+        <w:pStyle w:val="Bibliography"/>
+      </w:pPr>
+      <w:r>
+        <w:t xml:space="preserve">McCoy, E. 2002. The “veiled gradients” problem in ecology. </w:t>
+      </w:r>
+      <w:r>
+        <w:rPr>
+          <w:i/>
+        </w:rPr>
+        <w:t>Oikos</w:t>
+      </w:r>
+      <w:r>
+        <w:t xml:space="preserve"> </w:t>
+      </w:r>
+      <w:r>
+        <w:rPr>
+          <w:b/>
+        </w:rPr>
+        <w:t>99</w:t>
+      </w:r>
+      <w:r>
+        <w:t>: 189–192</w:t>
+      </w:r>
+    </w:p>
+    <w:p>
+      <w:pPr>
+        <w:pStyle w:val="Bibliography"/>
+      </w:pPr>
+      <w:r>
+        <w:t>Moody, J., and Francke, O.F. 1982. The ants (Hymenoptera, Formicidae) of western Texas Part I. Subfamily Myrmicinae. Texas Tech Press, Lubbock, TX</w:t>
+      </w:r>
+    </w:p>
+    <w:p>
+      <w:pPr>
+        <w:pStyle w:val="Bibliography"/>
+      </w:pPr>
+      <w:r>
+        <w:t xml:space="preserve">Munyai, T.C., and Foord, S.H. 2012. Ants on a mountain: spatial, environmental and habitat associations along an altitudinal transect in a centre of endemism. </w:t>
+      </w:r>
+      <w:r>
+        <w:rPr>
+          <w:i/>
+        </w:rPr>
+        <w:t>Journal of Insect Conservation</w:t>
+      </w:r>
+      <w:r>
+        <w:t xml:space="preserve"> </w:t>
+      </w:r>
+      <w:r>
+        <w:rPr>
+          <w:b/>
+        </w:rPr>
+        <w:t>16</w:t>
+      </w:r>
+      <w:r>
+        <w:t>: 677–695</w:t>
+      </w:r>
+    </w:p>
+    <w:p>
+      <w:pPr>
+        <w:pStyle w:val="Bibliography"/>
+      </w:pPr>
+      <w:r>
+        <w:t xml:space="preserve">Nogués-Bravo, D., Araújo, M.B., Romdal, T., and Rahbek, C. 2008. Scale effects and human impact on the elevational species richness gradients. </w:t>
+      </w:r>
+      <w:r>
+        <w:rPr>
+          <w:i/>
+        </w:rPr>
+        <w:t>Nature</w:t>
+      </w:r>
+      <w:r>
+        <w:t xml:space="preserve"> </w:t>
+      </w:r>
+      <w:r>
+        <w:rPr>
+          <w:b/>
+        </w:rPr>
+        <w:t>453</w:t>
+      </w:r>
+      <w:r>
+        <w:t>: 216–219</w:t>
+      </w:r>
+    </w:p>
+    <w:p>
+      <w:pPr>
+        <w:pStyle w:val="Bibliography"/>
+      </w:pPr>
+      <w:r>
+        <w:t xml:space="preserve">Olson, D.M. 1994. The distribution of leaf litter invertebrates along a neotropical altitudinal gradient. </w:t>
+      </w:r>
+      <w:r>
+        <w:rPr>
+          <w:i/>
+        </w:rPr>
+        <w:t>Journal of Tropical Ecology</w:t>
+      </w:r>
+      <w:r>
+        <w:t xml:space="preserve"> </w:t>
+      </w:r>
+      <w:r>
+        <w:rPr>
+          <w:b/>
+        </w:rPr>
+        <w:t>10</w:t>
+      </w:r>
+      <w:r>
+        <w:t>: 129–150</w:t>
+      </w:r>
+    </w:p>
+    <w:p>
+      <w:pPr>
+        <w:pStyle w:val="Bibliography"/>
+      </w:pPr>
+      <w:r>
+        <w:t xml:space="preserve">Pacheco, R., and Vasconcelos, H.L. 2011. Habitat diversity enhances ant diversity in a naturally heterogeneous Brazilian landscape. </w:t>
+      </w:r>
+      <w:r>
+        <w:rPr>
+          <w:i/>
+        </w:rPr>
+        <w:t>Biodiversity and Conservation</w:t>
+      </w:r>
+      <w:r>
+        <w:t xml:space="preserve"> </w:t>
+      </w:r>
+      <w:r>
+        <w:rPr>
+          <w:b/>
+        </w:rPr>
         <w:t>21</w:t>
       </w:r>
       <w:r>
-        <w:t>: 1223–1232</w:t>
+        <w:t>: 797–809</w:t>
       </w:r>
     </w:p>
     <w:p>
@@ -4140,13 +4456,13 @@
         <w:pStyle w:val="Bibliography"/>
       </w:pPr>
       <w:r>
-        <w:t xml:space="preserve">Baselga, A., and Orme, C.D.L. 2012. Betapart: An R package for the study of beta diversity. </w:t>
-      </w:r>
-      <w:r>
-        <w:rPr>
-          <w:i/>
-        </w:rPr>
-        <w:t>Methods in Ecology and Evolution</w:t>
+        <w:t xml:space="preserve">Pianka, E. 1966. Latitudinal gradients in species diversity: a review of concepts. </w:t>
+      </w:r>
+      <w:r>
+        <w:rPr>
+          <w:i/>
+        </w:rPr>
+        <w:t>American Naturalist</w:t>
       </w:r>
       <w:r>
         <w:t xml:space="preserve"> </w:t>
@@ -4155,10 +4471,10 @@
         <w:rPr>
           <w:b/>
         </w:rPr>
-        <w:t>3</w:t>
-      </w:r>
-      <w:r>
-        <w:t>: 808–812</w:t>
+        <w:t>100</w:t>
+      </w:r>
+      <w:r>
+        <w:t>: 33–46</w:t>
       </w:r>
     </w:p>
     <w:p>
@@ -4166,13 +4482,13 @@
         <w:pStyle w:val="Bibliography"/>
       </w:pPr>
       <w:r>
-        <w:t xml:space="preserve">Bharti, H., Sharma, Y., Bharti, M., and Pfeiffer, M. 2013. Ant species richness, endemicity and functional groups, along an elevational gradient in the Himalayas. </w:t>
-      </w:r>
-      <w:r>
-        <w:rPr>
-          <w:i/>
-        </w:rPr>
-        <w:t>Asian Myrmecology</w:t>
+        <w:t xml:space="preserve">Rahbek, C. 1995. The elevational gradient of species richness: a uniform pattern? </w:t>
+      </w:r>
+      <w:r>
+        <w:rPr>
+          <w:i/>
+        </w:rPr>
+        <w:t>Ecography</w:t>
       </w:r>
       <w:r>
         <w:t xml:space="preserve"> </w:t>
@@ -4181,10 +4497,10 @@
         <w:rPr>
           <w:b/>
         </w:rPr>
-        <w:t>5</w:t>
-      </w:r>
-      <w:r>
-        <w:t>: 79–101</w:t>
+        <w:t>18</w:t>
+      </w:r>
+      <w:r>
+        <w:t>: 200–205</w:t>
       </w:r>
     </w:p>
     <w:p>
@@ -4192,7 +4508,25 @@
         <w:pStyle w:val="Bibliography"/>
       </w:pPr>
       <w:r>
-        <w:t>Bishop, T.R., Robertson, M.P., Rensburg, B.J. van, and Parr, C.L. 2014. Elevation-diversity patterns through space and time: Ant communities of the Maloti-Drakensberg Mountains of southern Africa</w:t>
+        <w:t xml:space="preserve">Rahbek, C. 2005. The role of spatial scale and the perception of large-scale species-richness patterns. </w:t>
+      </w:r>
+      <w:r>
+        <w:rPr>
+          <w:i/>
+        </w:rPr>
+        <w:t>Ecology Letters</w:t>
+      </w:r>
+      <w:r>
+        <w:t xml:space="preserve"> </w:t>
+      </w:r>
+      <w:r>
+        <w:rPr>
+          <w:b/>
+        </w:rPr>
+        <w:t>8</w:t>
+      </w:r>
+      <w:r>
+        <w:t>: 224–239</w:t>
       </w:r>
     </w:p>
     <w:p>
@@ -4200,13 +4534,21 @@
         <w:pStyle w:val="Bibliography"/>
       </w:pPr>
       <w:r>
-        <w:t xml:space="preserve">Brühl, C.A., Mohamed, M., and Linsenmair, K.E. 1999. Altitudinal distribution of leaf litter ants along a transect in primary forests on Mount Kinabalu, Sabah, Malaysia. </w:t>
-      </w:r>
-      <w:r>
-        <w:rPr>
-          <w:i/>
-        </w:rPr>
-        <w:t>Journal of Tropical Ecology</w:t>
+        <w:t>Rohde, K., Heap, M., and Heap, D. 1993. Rapoport’s Rule Does Not Apply to Marine Teleosts and Cannot Explain Latitudinal Gradients in Species Richness</w:t>
+      </w:r>
+    </w:p>
+    <w:p>
+      <w:pPr>
+        <w:pStyle w:val="Bibliography"/>
+      </w:pPr>
+      <w:r>
+        <w:t xml:space="preserve">Sabu, T., Vineesh, P., and Vinod, K. 2008. Diversity of forest litter-inhabiting ants along elevations in the Wayanad region of the Western Ghats. </w:t>
+      </w:r>
+      <w:r>
+        <w:rPr>
+          <w:i/>
+        </w:rPr>
+        <w:t>Journal of Insect Science</w:t>
       </w:r>
       <w:r>
         <w:t xml:space="preserve"> </w:t>
@@ -4215,10 +4557,10 @@
         <w:rPr>
           <w:b/>
         </w:rPr>
-        <w:t>15</w:t>
-      </w:r>
-      <w:r>
-        <w:t>: 265–277</w:t>
+        <w:t>8</w:t>
+      </w:r>
+      <w:r>
+        <w:t>: 1–14</w:t>
       </w:r>
     </w:p>
     <w:p>
@@ -4226,13 +4568,13 @@
         <w:pStyle w:val="Bibliography"/>
       </w:pPr>
       <w:r>
-        <w:t xml:space="preserve">Burwell, C., and Nakamura, A. 2011. Distribution of ant species along an altitudinal transect in continuous rainforest in subtropical Queensland, Australia. </w:t>
-      </w:r>
-      <w:r>
-        <w:rPr>
-          <w:i/>
-        </w:rPr>
-        <w:t>Memoirs of the Queensland Museum</w:t>
+        <w:t xml:space="preserve">Samson, D.A., Rickart, E.A., and Gonzales, P.C. 1997. Ant diversity and abundance along an elevational gradient in the Phillippines. </w:t>
+      </w:r>
+      <w:r>
+        <w:rPr>
+          <w:i/>
+        </w:rPr>
+        <w:t>Biotropica</w:t>
       </w:r>
       <w:r>
         <w:t xml:space="preserve"> </w:t>
@@ -4241,10 +4583,10 @@
         <w:rPr>
           <w:b/>
         </w:rPr>
-        <w:t>55</w:t>
-      </w:r>
-      <w:r>
-        <w:t>: 391–412</w:t>
+        <w:t>29</w:t>
+      </w:r>
+      <w:r>
+        <w:t>: 349–363</w:t>
       </w:r>
     </w:p>
     <w:p>
@@ -4252,7 +4594,76 @@
         <w:pStyle w:val="Bibliography"/>
       </w:pPr>
       <w:r>
-        <w:t xml:space="preserve">Chao, A., Chiu, C.H., Hsieh, T.C., and Inouye, B.D. 2012. Proposing a resolution to debates on diversity partitioning. </w:t>
+        <w:t xml:space="preserve">Sanders, N. 2002. Elevational gradients in ant species richness: area, geometry, and Rapoport’s rule. </w:t>
+      </w:r>
+      <w:r>
+        <w:rPr>
+          <w:i/>
+        </w:rPr>
+        <w:t>Ecography</w:t>
+      </w:r>
+      <w:r>
+        <w:t xml:space="preserve"> </w:t>
+      </w:r>
+      <w:r>
+        <w:rPr>
+          <w:b/>
+        </w:rPr>
+        <w:t>1</w:t>
+      </w:r>
+      <w:r>
+        <w:t>: 25–32</w:t>
+      </w:r>
+    </w:p>
+    <w:p>
+      <w:pPr>
+        <w:pStyle w:val="Bibliography"/>
+      </w:pPr>
+      <w:r>
+        <w:t xml:space="preserve">Sarnat, E., and Economo, E. 2012. </w:t>
+      </w:r>
+      <w:r>
+        <w:rPr>
+          <w:i/>
+        </w:rPr>
+        <w:t>The ants of Fiji</w:t>
+      </w:r>
+      <w:r>
+        <w:t>. UC Publications in Entomology, University of California Press, Berkeley; Los Angeles, CA</w:t>
+      </w:r>
+    </w:p>
+    <w:p>
+      <w:pPr>
+        <w:pStyle w:val="Bibliography"/>
+      </w:pPr>
+      <w:r>
+        <w:t xml:space="preserve">Sarty, M., Abbott, K.L., and Lester, P.J. 2006. Habitat complexity facilitates coexistence in a tropical ant community. </w:t>
+      </w:r>
+      <w:r>
+        <w:rPr>
+          <w:i/>
+        </w:rPr>
+        <w:t>Oecologia</w:t>
+      </w:r>
+      <w:r>
+        <w:t xml:space="preserve"> </w:t>
+      </w:r>
+      <w:r>
+        <w:rPr>
+          <w:b/>
+        </w:rPr>
+        <w:t>149</w:t>
+      </w:r>
+      <w:r>
+        <w:t>: 465–473</w:t>
+      </w:r>
+    </w:p>
+    <w:p>
+      <w:pPr>
+        <w:pStyle w:val="Bibliography"/>
+      </w:pPr>
+      <w:r>
+        <w:t xml:space="preserve">Sheldon, K.S., and Tewksbury, J.J. 2014. The impact of seasonality in temperature on thermal tolerance and elevational range size. </w:t>
       </w:r>
       <w:r>
         <w:rPr>
@@ -4267,10 +4678,10 @@
         <w:rPr>
           <w:b/>
         </w:rPr>
-        <w:t>93</w:t>
-      </w:r>
-      <w:r>
-        <w:t>: 2037–2051</w:t>
+        <w:t>95</w:t>
+      </w:r>
+      <w:r>
+        <w:t>: 2134–2143</w:t>
       </w:r>
     </w:p>
     <w:p>
@@ -4278,13 +4689,48 @@
         <w:pStyle w:val="Bibliography"/>
       </w:pPr>
       <w:r>
-        <w:t xml:space="preserve">Diniz-Filho, J.A.F., De Marco, P., and Hawkins, B.A. 2010. Defying the curse of ignorance: perspectives in insect macroecology and conservation biogeography. </w:t>
-      </w:r>
-      <w:r>
-        <w:rPr>
-          <w:i/>
-        </w:rPr>
-        <w:t>Insect Conservation and Diversity</w:t>
+        <w:t xml:space="preserve">Sheldon, K.S., Leaché, A.D., and Cruz, F.B. 2015. The influence of temperature seasonality on elevational range size across latitude : a test using Liolaemus lizards. </w:t>
+      </w:r>
+      <w:r>
+        <w:rPr>
+          <w:i/>
+        </w:rPr>
+        <w:t>Global Ecology and Biogeography</w:t>
+      </w:r>
+      <w:r>
+        <w:t xml:space="preserve"> n/a–a</w:t>
+      </w:r>
+    </w:p>
+    <w:p>
+      <w:pPr>
+        <w:pStyle w:val="Bibliography"/>
+      </w:pPr>
+      <w:r>
+        <w:t xml:space="preserve">Smith, M.A., Hallwachs, W., and Janzen, D.H. 2014. Diversity and phylogenetic community structure of ants along a Costa Rican elevational gradient. </w:t>
+      </w:r>
+      <w:r>
+        <w:rPr>
+          <w:i/>
+        </w:rPr>
+        <w:t>Ecography</w:t>
+      </w:r>
+      <w:r>
+        <w:t xml:space="preserve"> no–o</w:t>
+      </w:r>
+    </w:p>
+    <w:p>
+      <w:pPr>
+        <w:pStyle w:val="Bibliography"/>
+      </w:pPr>
+      <w:r>
+        <w:lastRenderedPageBreak/>
+        <w:t xml:space="preserve">Stevens, G.C. 1992. The Elevational Gradient in Altitudinal Range: An Extension of Rapoport’s Latitudinal Rule to Altitude. </w:t>
+      </w:r>
+      <w:r>
+        <w:rPr>
+          <w:i/>
+        </w:rPr>
+        <w:t>The American Naturalist</w:t>
       </w:r>
       <w:r>
         <w:t xml:space="preserve"> </w:t>
@@ -4293,10 +4739,10 @@
         <w:rPr>
           <w:b/>
         </w:rPr>
-        <w:t>3</w:t>
-      </w:r>
-      <w:r>
-        <w:t>: 172–179</w:t>
+        <w:t>140</w:t>
+      </w:r>
+      <w:r>
+        <w:t>: 893–911</w:t>
       </w:r>
     </w:p>
     <w:p>
@@ -4304,13 +4750,13 @@
         <w:pStyle w:val="Bibliography"/>
       </w:pPr>
       <w:r>
-        <w:t xml:space="preserve">Fisher, B. 1998. Ant diversity patterns along an elevational gradient in the Réserve Spéciale d’Anjanaharibe-Sud and on the western Masoala Peninsula, Madagascar. </w:t>
-      </w:r>
-      <w:r>
-        <w:rPr>
-          <w:i/>
-        </w:rPr>
-        <w:t>Fieldiana Zoology</w:t>
+        <w:t xml:space="preserve">Sunday, J.M., Bates, A.E., and Dulvy, N.K. 2011. Global analysis of thermal tolerance and latitude in ectotherms. </w:t>
+      </w:r>
+      <w:r>
+        <w:rPr>
+          <w:i/>
+        </w:rPr>
+        <w:t>Proceedings. Biological Sciences / The Royal Society</w:t>
       </w:r>
       <w:r>
         <w:t xml:space="preserve"> </w:t>
@@ -4319,10 +4765,10 @@
         <w:rPr>
           <w:b/>
         </w:rPr>
-        <w:t>90</w:t>
-      </w:r>
-      <w:r>
-        <w:t>: 39–67</w:t>
+        <w:t>278</w:t>
+      </w:r>
+      <w:r>
+        <w:t>: 1823–1830</w:t>
       </w:r>
     </w:p>
     <w:p>
@@ -4330,13 +4776,13 @@
         <w:pStyle w:val="Bibliography"/>
       </w:pPr>
       <w:r>
-        <w:t xml:space="preserve">Gaston, K.J., Blackburn, T.M., and Spicer, J.I. 1998. Rapoport’s rule: Time for an epitaph? </w:t>
-      </w:r>
-      <w:r>
-        <w:rPr>
-          <w:i/>
-        </w:rPr>
-        <w:t>Trends in Ecology and Evolution</w:t>
+        <w:t xml:space="preserve">Svenning, J.-C., Fløjgaard, C., and Baselga, A. 2011. Climate, history and neutrality as drivers of mammal beta diversity in Europe: insights from multiscale deconstruction. </w:t>
+      </w:r>
+      <w:r>
+        <w:rPr>
+          <w:i/>
+        </w:rPr>
+        <w:t>The Journal of Animal Ecology</w:t>
       </w:r>
       <w:r>
         <w:t xml:space="preserve"> </w:t>
@@ -4345,10 +4791,10 @@
         <w:rPr>
           <w:b/>
         </w:rPr>
-        <w:t>13</w:t>
-      </w:r>
-      <w:r>
-        <w:t>: 70–74</w:t>
+        <w:t>80</w:t>
+      </w:r>
+      <w:r>
+        <w:t>: 393–402</w:t>
       </w:r>
     </w:p>
     <w:p>
@@ -4356,13 +4802,13 @@
         <w:pStyle w:val="Bibliography"/>
       </w:pPr>
       <w:r>
-        <w:t xml:space="preserve">Ghalambor, C.K., Huey, R.B., Martin, P.R., Tewksbury, J.J., and Wang, G. 2006. Are mountain passes higher in the tropics? Janzen’s hypothesis revisited. </w:t>
-      </w:r>
-      <w:r>
-        <w:rPr>
-          <w:i/>
-        </w:rPr>
-        <w:t>Integrative and Comparative Biology</w:t>
+        <w:t xml:space="preserve">Tuomisto, H. 2010. A consistent terminology for quantifying species diversity? Yes, it does exist. </w:t>
+      </w:r>
+      <w:r>
+        <w:rPr>
+          <w:i/>
+        </w:rPr>
+        <w:t>Oecologia</w:t>
       </w:r>
       <w:r>
         <w:t xml:space="preserve"> </w:t>
@@ -4371,10 +4817,10 @@
         <w:rPr>
           <w:b/>
         </w:rPr>
-        <w:t>46</w:t>
-      </w:r>
-      <w:r>
-        <w:t>: 5–17</w:t>
+        <w:t>164</w:t>
+      </w:r>
+      <w:r>
+        <w:t>: 853–860</w:t>
       </w:r>
     </w:p>
     <w:p>
@@ -4382,13 +4828,13 @@
         <w:pStyle w:val="Bibliography"/>
       </w:pPr>
       <w:r>
-        <w:t xml:space="preserve">Glaser, F. 2006. Biogeography, diversity, and vertical distribution of ants (Hymenoptera: Formicidae) in Vorarlberg, Austria. </w:t>
-      </w:r>
-      <w:r>
-        <w:rPr>
-          <w:i/>
-        </w:rPr>
-        <w:t>Myrmecological News</w:t>
+        <w:t xml:space="preserve">Van Pelt, A. 1983. Southwestern Association of Naturalists Ants of the Chisos Mountains, Texas (Hymenoptera: Formicidae). </w:t>
+      </w:r>
+      <w:r>
+        <w:rPr>
+          <w:i/>
+        </w:rPr>
+        <w:t>The Southwestern Naturalist</w:t>
       </w:r>
       <w:r>
         <w:t xml:space="preserve"> </w:t>
@@ -4397,10 +4843,10 @@
         <w:rPr>
           <w:b/>
         </w:rPr>
-        <w:t>8</w:t>
-      </w:r>
-      <w:r>
-        <w:t>: 263–270</w:t>
+        <w:t>28</w:t>
+      </w:r>
+      <w:r>
+        <w:t>: 137–142</w:t>
       </w:r>
     </w:p>
     <w:p>
@@ -4408,16 +4854,25 @@
         <w:pStyle w:val="Bibliography"/>
       </w:pPr>
       <w:r>
-        <w:t xml:space="preserve">Gregg, R. 1963. </w:t>
-      </w:r>
-      <w:r>
-        <w:rPr>
-          <w:i/>
-        </w:rPr>
-        <w:t>The Ants of Colorado</w:t>
-      </w:r>
-      <w:r>
-        <w:t>. University of Colorado Press, Denver, CO</w:t>
+        <w:t xml:space="preserve">Webb, C., Ackerly, D., McPeek, M., and Donoghue, M. 2002. Phylogenies and community ecology. </w:t>
+      </w:r>
+      <w:r>
+        <w:rPr>
+          <w:i/>
+        </w:rPr>
+        <w:t>Annual Review of Ecology and Systematics</w:t>
+      </w:r>
+      <w:r>
+        <w:t xml:space="preserve"> </w:t>
+      </w:r>
+      <w:r>
+        <w:rPr>
+          <w:b/>
+        </w:rPr>
+        <w:t>33</w:t>
+      </w:r>
+      <w:r>
+        <w:t>: 475–505</w:t>
       </w:r>
     </w:p>
     <w:p>
@@ -4425,13 +4880,30 @@
         <w:pStyle w:val="Bibliography"/>
       </w:pPr>
       <w:r>
-        <w:t xml:space="preserve">Hellrigl, K. 2003. Faunistik der Ameisen und Wildbienen Südtirols (Hymenoptera: Formicidae et Apoidea). </w:t>
-      </w:r>
-      <w:r>
-        <w:rPr>
-          <w:i/>
-        </w:rPr>
-        <w:t>Gredleriana</w:t>
+        <w:t xml:space="preserve">Wheeler, G., and Wheeler, J. 1986. </w:t>
+      </w:r>
+      <w:r>
+        <w:rPr>
+          <w:i/>
+        </w:rPr>
+        <w:t>The ants of Nevada</w:t>
+      </w:r>
+      <w:r>
+        <w:t>. Natural History Museum of Los Angeles County, Los Angeles, CA</w:t>
+      </w:r>
+    </w:p>
+    <w:p>
+      <w:pPr>
+        <w:pStyle w:val="Bibliography"/>
+      </w:pPr>
+      <w:r>
+        <w:t xml:space="preserve">Willig, M., Kaufman, D., and Stevens, R. 2003. Latitudinal gradients of biodiversity: Pattern, process, scale, and synthesis. </w:t>
+      </w:r>
+      <w:r>
+        <w:rPr>
+          <w:i/>
+        </w:rPr>
+        <w:t>Annual Review of Ecology, Evolution, and Systematics</w:t>
       </w:r>
       <w:r>
         <w:t xml:space="preserve"> </w:t>
@@ -4440,1042 +4912,12 @@
         <w:rPr>
           <w:b/>
         </w:rPr>
-        <w:t>3</w:t>
-      </w:r>
-      <w:r>
-        <w:t>: 143–208</w:t>
-      </w:r>
-    </w:p>
-    <w:p>
-      <w:pPr>
-        <w:pStyle w:val="Bibliography"/>
-      </w:pPr>
-      <w:r>
-        <w:t xml:space="preserve">Hölldobler, B., and Wilson, E.O. 1990. </w:t>
-      </w:r>
-      <w:r>
-        <w:rPr>
-          <w:i/>
-        </w:rPr>
-        <w:t>The Ants</w:t>
-      </w:r>
-      <w:r>
-        <w:t>. Belknap Press of Harvard University Press, Cambridge</w:t>
-      </w:r>
-    </w:p>
-    <w:p>
-      <w:pPr>
-        <w:pStyle w:val="Bibliography"/>
-      </w:pPr>
-      <w:r>
-        <w:t>Janzen, D.H. 1967. Why Mountain Passes are Higher in the Tropics</w:t>
-      </w:r>
-    </w:p>
-    <w:p>
-      <w:pPr>
-        <w:pStyle w:val="Bibliography"/>
-      </w:pPr>
-      <w:r>
-        <w:t xml:space="preserve">Karaman, M. 2011. Zoogeography, diversity and altitudinal distribution of ants (Hymenoptera: Formicidae) in the Mediterranean and the oro-Mediterranean parts of Montenegro. </w:t>
-      </w:r>
-      <w:r>
-        <w:rPr>
-          <w:i/>
-        </w:rPr>
-        <w:t>North-Western Journal of Zoology</w:t>
-      </w:r>
-      <w:r>
-        <w:t xml:space="preserve"> </w:t>
-      </w:r>
-      <w:r>
-        <w:rPr>
-          <w:b/>
-        </w:rPr>
-        <w:t>7</w:t>
-      </w:r>
-      <w:r>
-        <w:t>: 26–34</w:t>
-      </w:r>
-    </w:p>
-    <w:p>
-      <w:pPr>
-        <w:pStyle w:val="Bibliography"/>
-      </w:pPr>
-      <w:r>
-        <w:t xml:space="preserve">Kembel, S.W., and Hubbell, S.P. 2006. The phylogenetic structure of a neotropical forest tree community. </w:t>
-      </w:r>
-      <w:r>
-        <w:rPr>
-          <w:i/>
-        </w:rPr>
-        <w:t>Ecology</w:t>
-      </w:r>
-      <w:r>
-        <w:t xml:space="preserve"> </w:t>
-      </w:r>
-      <w:r>
-        <w:rPr>
-          <w:b/>
-        </w:rPr>
-        <w:t>87</w:t>
-      </w:r>
-      <w:r>
-        <w:t>: 86–99</w:t>
-      </w:r>
-    </w:p>
-    <w:p>
-      <w:pPr>
-        <w:pStyle w:val="Bibliography"/>
-      </w:pPr>
-      <w:r>
-        <w:t xml:space="preserve">Lanan, M. 2014. Spatiotemporal resource distribution and foraging strategies of ants (Hymenoptera: Formicidae). </w:t>
-      </w:r>
-      <w:r>
-        <w:rPr>
-          <w:i/>
-        </w:rPr>
-        <w:t>Myrmecological News</w:t>
-      </w:r>
-      <w:r>
-        <w:t xml:space="preserve"> </w:t>
-      </w:r>
-      <w:r>
-        <w:rPr>
-          <w:b/>
-        </w:rPr>
-        <w:t>20</w:t>
-      </w:r>
-      <w:r>
-        <w:t>: 53–70</w:t>
-      </w:r>
-    </w:p>
-    <w:p>
-      <w:pPr>
-        <w:pStyle w:val="Bibliography"/>
-      </w:pPr>
-      <w:r>
-        <w:lastRenderedPageBreak/>
-        <w:t xml:space="preserve">Lassau, S., and Hochuli, D. 2004. Effects of habitat complexity on ant assemblages. </w:t>
-      </w:r>
-      <w:r>
-        <w:rPr>
-          <w:i/>
-        </w:rPr>
-        <w:t>Ecography</w:t>
-      </w:r>
-      <w:r>
-        <w:t xml:space="preserve"> </w:t>
-      </w:r>
-      <w:r>
-        <w:rPr>
-          <w:b/>
-        </w:rPr>
-        <w:t>2</w:t>
-      </w:r>
-      <w:r>
-        <w:t>: 157–164</w:t>
-      </w:r>
-    </w:p>
-    <w:p>
-      <w:pPr>
-        <w:pStyle w:val="Bibliography"/>
-      </w:pPr>
-      <w:r>
-        <w:t xml:space="preserve">Legendre, P. 2014. Interpreting the replacement and richness difference components of beta diversity. </w:t>
-      </w:r>
-      <w:r>
-        <w:rPr>
-          <w:i/>
-        </w:rPr>
-        <w:t>Global Ecology and Biogeography</w:t>
-      </w:r>
-      <w:r>
-        <w:t xml:space="preserve"> 1–11</w:t>
-      </w:r>
-    </w:p>
-    <w:p>
-      <w:pPr>
-        <w:pStyle w:val="Bibliography"/>
-      </w:pPr>
-      <w:r>
-        <w:t xml:space="preserve">Lessard, J.J., Dunn, R.R., Parker, C.C., and Sanders, N.N. 2007. Rarity and diversity in forest ant assemblages of Great Smoky Mountains National Park. </w:t>
-      </w:r>
-      <w:r>
-        <w:rPr>
-          <w:i/>
-        </w:rPr>
-        <w:t>Southeastern Naturalist</w:t>
-      </w:r>
-      <w:r>
-        <w:t xml:space="preserve"> </w:t>
-      </w:r>
-      <w:r>
-        <w:rPr>
-          <w:b/>
-        </w:rPr>
-        <w:t>0</w:t>
-      </w:r>
-      <w:r>
-        <w:t>: 215–228</w:t>
-      </w:r>
-    </w:p>
-    <w:p>
-      <w:pPr>
-        <w:pStyle w:val="Bibliography"/>
-      </w:pPr>
-      <w:r>
-        <w:t xml:space="preserve">Lomolino, M. 2001. Elevation gradients of species-density: historical and prospective views. </w:t>
-      </w:r>
-      <w:r>
-        <w:rPr>
-          <w:i/>
-        </w:rPr>
-        <w:t>Global Ecology and Biogeography</w:t>
-      </w:r>
-      <w:r>
-        <w:t xml:space="preserve"> </w:t>
-      </w:r>
-      <w:r>
-        <w:rPr>
-          <w:b/>
-        </w:rPr>
-        <w:t>10</w:t>
-      </w:r>
-      <w:r>
-        <w:t>: 3–13</w:t>
-      </w:r>
-    </w:p>
-    <w:p>
-      <w:pPr>
-        <w:pStyle w:val="Bibliography"/>
-      </w:pPr>
-      <w:r>
-        <w:t xml:space="preserve">Longino, J.T., and Colwell, R.K. 2011. Density compensation, species composition, and richness of ants on a neotropical elevational gradient. </w:t>
-      </w:r>
-      <w:r>
-        <w:rPr>
-          <w:i/>
-        </w:rPr>
-        <w:t>Ecosphere</w:t>
-      </w:r>
-      <w:r>
-        <w:t xml:space="preserve"> </w:t>
-      </w:r>
-      <w:r>
-        <w:rPr>
-          <w:b/>
-        </w:rPr>
-        <w:t>2</w:t>
-      </w:r>
-      <w:r>
-        <w:t>: art29</w:t>
-      </w:r>
-    </w:p>
-    <w:p>
-      <w:pPr>
-        <w:pStyle w:val="Bibliography"/>
-      </w:pPr>
-      <w:r>
-        <w:t xml:space="preserve">Machac, A., Janda, M., Dunn, R.R., and Sanders, N.J. 2011. Elevational gradients in phylogenetic structure of ant communities reveal the interplay of biotic and abiotic constraints on diversity. </w:t>
-      </w:r>
-      <w:r>
-        <w:rPr>
-          <w:i/>
-        </w:rPr>
-        <w:t>Ecography</w:t>
-      </w:r>
-      <w:r>
-        <w:t xml:space="preserve"> </w:t>
-      </w:r>
-      <w:r>
-        <w:rPr>
-          <w:b/>
-        </w:rPr>
         <w:t>34</w:t>
       </w:r>
       <w:r>
-        <w:t>: 364–371</w:t>
-      </w:r>
-    </w:p>
-    <w:p>
-      <w:pPr>
-        <w:pStyle w:val="Bibliography"/>
-      </w:pPr>
-      <w:r>
-        <w:t xml:space="preserve">McCain, C.M. 2005. Elevational gradients in diversity of small mammals. </w:t>
-      </w:r>
-      <w:r>
-        <w:rPr>
-          <w:i/>
-        </w:rPr>
-        <w:t>Ecology</w:t>
-      </w:r>
-      <w:r>
-        <w:t xml:space="preserve"> </w:t>
-      </w:r>
-      <w:r>
-        <w:rPr>
-          <w:b/>
-        </w:rPr>
-        <w:t>86</w:t>
-      </w:r>
-      <w:r>
-        <w:t>: 366–372</w:t>
-      </w:r>
-    </w:p>
-    <w:p>
-      <w:pPr>
-        <w:pStyle w:val="Bibliography"/>
-      </w:pPr>
-      <w:r>
-        <w:t xml:space="preserve">McCain, C.M. 2009a. Global analysis of bird elevational diversity. </w:t>
-      </w:r>
-      <w:r>
-        <w:rPr>
-          <w:i/>
-        </w:rPr>
-        <w:t>Global Ecology and Biogeography</w:t>
-      </w:r>
-      <w:r>
-        <w:t xml:space="preserve"> </w:t>
-      </w:r>
-      <w:r>
-        <w:rPr>
-          <w:b/>
-        </w:rPr>
-        <w:t>18</w:t>
-      </w:r>
-      <w:r>
-        <w:t>: 346–360</w:t>
-      </w:r>
-    </w:p>
-    <w:p>
-      <w:pPr>
-        <w:pStyle w:val="Bibliography"/>
-      </w:pPr>
-      <w:r>
-        <w:t xml:space="preserve">McCain, C.M. 2009b. Vertebrate range sizes indicate that mountains may be ‘higher’in the tropics. </w:t>
-      </w:r>
-      <w:r>
-        <w:rPr>
-          <w:i/>
-        </w:rPr>
-        <w:t>Ecology Letters</w:t>
-      </w:r>
-      <w:r>
-        <w:t xml:space="preserve"> </w:t>
-      </w:r>
-      <w:r>
-        <w:rPr>
-          <w:b/>
-        </w:rPr>
-        <w:t>12</w:t>
-      </w:r>
-      <w:r>
-        <w:t>: 550–560</w:t>
-      </w:r>
-    </w:p>
-    <w:p>
-      <w:pPr>
-        <w:pStyle w:val="Bibliography"/>
-      </w:pPr>
-      <w:r>
-        <w:t xml:space="preserve">McCain, C.M. 2010. Global analysis of reptile elevational diversity. </w:t>
-      </w:r>
-      <w:r>
-        <w:rPr>
-          <w:i/>
-        </w:rPr>
-        <w:t>Global Ecology and Biogeography</w:t>
-      </w:r>
-      <w:r>
-        <w:t xml:space="preserve"> </w:t>
-      </w:r>
-      <w:r>
-        <w:rPr>
-          <w:b/>
-        </w:rPr>
-        <w:t>19</w:t>
-      </w:r>
-      <w:r>
-        <w:t>: 541–553</w:t>
-      </w:r>
-    </w:p>
-    <w:p>
-      <w:pPr>
-        <w:pStyle w:val="Bibliography"/>
-      </w:pPr>
-      <w:r>
-        <w:t xml:space="preserve">McCain, C.M., and Bracy Knight, K. 2013. Elevational Rapoport’s rule is not pervasive on mountains. </w:t>
-      </w:r>
-      <w:r>
-        <w:rPr>
-          <w:i/>
-        </w:rPr>
-        <w:t>Global Ecology and Biogeography</w:t>
-      </w:r>
-      <w:r>
-        <w:t xml:space="preserve"> </w:t>
-      </w:r>
-      <w:r>
-        <w:rPr>
-          <w:b/>
-        </w:rPr>
-        <w:t>22</w:t>
-      </w:r>
-      <w:r>
-        <w:t>: 750–759</w:t>
-      </w:r>
-    </w:p>
-    <w:p>
-      <w:pPr>
-        <w:pStyle w:val="Bibliography"/>
-      </w:pPr>
-      <w:r>
-        <w:t xml:space="preserve">McCain, C.M., and Grytnes, J.A. 2010. Elevational gradients in species richness. In: </w:t>
-      </w:r>
-      <w:r>
-        <w:rPr>
-          <w:i/>
-        </w:rPr>
-        <w:t>Encyclopedia of Life Sciences</w:t>
-      </w:r>
-      <w:r>
-        <w:t>, pp. 1–10</w:t>
-      </w:r>
-    </w:p>
-    <w:p>
-      <w:pPr>
-        <w:pStyle w:val="Bibliography"/>
-      </w:pPr>
-      <w:r>
-        <w:t xml:space="preserve">McCoy, E. 1990. The distribution of insects along elevational gradients. </w:t>
-      </w:r>
-      <w:r>
-        <w:rPr>
-          <w:i/>
-        </w:rPr>
-        <w:t>Oikos</w:t>
-      </w:r>
-      <w:r>
-        <w:t xml:space="preserve"> </w:t>
-      </w:r>
-      <w:r>
-        <w:rPr>
-          <w:b/>
-        </w:rPr>
-        <w:t>58</w:t>
-      </w:r>
-      <w:r>
-        <w:t>: 313–322</w:t>
-      </w:r>
-    </w:p>
-    <w:p>
-      <w:pPr>
-        <w:pStyle w:val="Bibliography"/>
-      </w:pPr>
-      <w:r>
-        <w:t xml:space="preserve">McCoy, E. 2002. The “veiled gradients” problem in ecology. </w:t>
-      </w:r>
-      <w:r>
-        <w:rPr>
-          <w:i/>
-        </w:rPr>
-        <w:t>Oikos</w:t>
-      </w:r>
-      <w:r>
-        <w:t xml:space="preserve"> </w:t>
-      </w:r>
-      <w:r>
-        <w:rPr>
-          <w:b/>
-        </w:rPr>
-        <w:t>99</w:t>
-      </w:r>
-      <w:r>
-        <w:t>: 189–192</w:t>
-      </w:r>
-    </w:p>
-    <w:p>
-      <w:pPr>
-        <w:pStyle w:val="Bibliography"/>
-      </w:pPr>
-      <w:r>
-        <w:t>Moody, J., and Francke, O.F. 1982. The ants (Hymenoptera, Formicidae) of western Texas Part I. Subfamily Myrmicinae. Texas Tech Press, Lubbock, TX</w:t>
-      </w:r>
-    </w:p>
-    <w:p>
-      <w:pPr>
-        <w:pStyle w:val="Bibliography"/>
-      </w:pPr>
-      <w:r>
-        <w:t xml:space="preserve">Munyai, T.C., and Foord, S.H. 2012. Ants on a mountain: spatial, environmental and habitat associations along an altitudinal transect in a centre of endemism. </w:t>
-      </w:r>
-      <w:r>
-        <w:rPr>
-          <w:i/>
-        </w:rPr>
-        <w:t>Journal of Insect Conservation</w:t>
-      </w:r>
-      <w:r>
-        <w:t xml:space="preserve"> </w:t>
-      </w:r>
-      <w:r>
-        <w:rPr>
-          <w:b/>
-        </w:rPr>
-        <w:t>16</w:t>
-      </w:r>
-      <w:r>
-        <w:t>: 677–695</w:t>
-      </w:r>
-    </w:p>
-    <w:p>
-      <w:pPr>
-        <w:pStyle w:val="Bibliography"/>
-      </w:pPr>
-      <w:r>
-        <w:t xml:space="preserve">Nogués-Bravo, D., Araújo, M.B., Romdal, T., and Rahbek, C. 2008. Scale effects and human impact on the elevational species richness gradients. </w:t>
-      </w:r>
-      <w:r>
-        <w:rPr>
-          <w:i/>
-        </w:rPr>
-        <w:t>Nature</w:t>
-      </w:r>
-      <w:r>
-        <w:t xml:space="preserve"> </w:t>
-      </w:r>
-      <w:r>
-        <w:rPr>
-          <w:b/>
-        </w:rPr>
-        <w:t>453</w:t>
-      </w:r>
-      <w:r>
-        <w:t>: 216–219</w:t>
-      </w:r>
-    </w:p>
-    <w:p>
-      <w:pPr>
-        <w:pStyle w:val="Bibliography"/>
-      </w:pPr>
-      <w:r>
-        <w:t xml:space="preserve">Olson, D.M. 1994. The distribution of leaf litter invertebrates along a neotropical altitudinal gradient. </w:t>
-      </w:r>
-      <w:r>
-        <w:rPr>
-          <w:i/>
-        </w:rPr>
-        <w:t>Journal of Tropical Ecology</w:t>
-      </w:r>
-      <w:r>
-        <w:t xml:space="preserve"> </w:t>
-      </w:r>
-      <w:r>
-        <w:rPr>
-          <w:b/>
-        </w:rPr>
-        <w:t>10</w:t>
-      </w:r>
-      <w:r>
-        <w:t>: 129–150</w:t>
-      </w:r>
-    </w:p>
-    <w:p>
-      <w:pPr>
-        <w:pStyle w:val="Bibliography"/>
-      </w:pPr>
-      <w:r>
-        <w:t xml:space="preserve">Pacheco, R., and Vasconcelos, H.L. 2011. Habitat diversity enhances ant diversity in a naturally heterogeneous Brazilian landscape. </w:t>
-      </w:r>
-      <w:r>
-        <w:rPr>
-          <w:i/>
-        </w:rPr>
-        <w:t>Biodiversity and Conservation</w:t>
-      </w:r>
-      <w:r>
-        <w:t xml:space="preserve"> </w:t>
-      </w:r>
-      <w:r>
-        <w:rPr>
-          <w:b/>
-        </w:rPr>
-        <w:t>21</w:t>
-      </w:r>
-      <w:r>
-        <w:t>: 797–809</w:t>
-      </w:r>
-    </w:p>
-    <w:p>
-      <w:pPr>
-        <w:pStyle w:val="Bibliography"/>
-      </w:pPr>
-      <w:r>
-        <w:t xml:space="preserve">Pianka, E. 1966. Latitudinal gradients in species diversity: a review of concepts. </w:t>
-      </w:r>
-      <w:r>
-        <w:rPr>
-          <w:i/>
-        </w:rPr>
-        <w:t>American Naturalist</w:t>
-      </w:r>
-      <w:r>
-        <w:t xml:space="preserve"> </w:t>
-      </w:r>
-      <w:r>
-        <w:rPr>
-          <w:b/>
-        </w:rPr>
-        <w:t>100</w:t>
-      </w:r>
-      <w:r>
-        <w:t>: 33–46</w:t>
-      </w:r>
-    </w:p>
-    <w:p>
-      <w:pPr>
-        <w:pStyle w:val="Bibliography"/>
-      </w:pPr>
-      <w:r>
-        <w:t xml:space="preserve">Rahbek, C. 1995. The elevational gradient of species richness: a uniform pattern? </w:t>
-      </w:r>
-      <w:r>
-        <w:rPr>
-          <w:i/>
-        </w:rPr>
-        <w:t>Ecography</w:t>
-      </w:r>
-      <w:r>
-        <w:t xml:space="preserve"> </w:t>
-      </w:r>
-      <w:r>
-        <w:rPr>
-          <w:b/>
-        </w:rPr>
-        <w:t>18</w:t>
-      </w:r>
-      <w:r>
-        <w:t>: 200–205</w:t>
-      </w:r>
-    </w:p>
-    <w:p>
-      <w:pPr>
-        <w:pStyle w:val="Bibliography"/>
-      </w:pPr>
-      <w:r>
-        <w:lastRenderedPageBreak/>
-        <w:t xml:space="preserve">Rahbek, C. 2005. The role of spatial scale and the perception of large-scale species-richness patterns. </w:t>
-      </w:r>
-      <w:r>
-        <w:rPr>
-          <w:i/>
-        </w:rPr>
-        <w:t>Ecology Letters</w:t>
-      </w:r>
-      <w:r>
-        <w:t xml:space="preserve"> </w:t>
-      </w:r>
-      <w:r>
-        <w:rPr>
-          <w:b/>
-        </w:rPr>
-        <w:t>8</w:t>
-      </w:r>
-      <w:r>
-        <w:t>: 224–239</w:t>
-      </w:r>
-    </w:p>
-    <w:p>
-      <w:pPr>
-        <w:pStyle w:val="Bibliography"/>
-      </w:pPr>
-      <w:r>
-        <w:t>Rohde, K., Heap, M., and Heap, D. 1993. Rapoport’s Rule Does Not Apply to Marine Teleosts and Cannot Explain Latitudinal Gradients in Species Richness</w:t>
-      </w:r>
-    </w:p>
-    <w:p>
-      <w:pPr>
-        <w:pStyle w:val="Bibliography"/>
-      </w:pPr>
-      <w:r>
-        <w:t xml:space="preserve">Sabu, T., Vineesh, P., and Vinod, K. 2008. Diversity of forest litter-inhabiting ants along elevations in the Wayanad region of the Western Ghats. </w:t>
-      </w:r>
-      <w:r>
-        <w:rPr>
-          <w:i/>
-        </w:rPr>
-        <w:t>Journal of Insect Science</w:t>
-      </w:r>
-      <w:r>
-        <w:t xml:space="preserve"> </w:t>
-      </w:r>
-      <w:r>
-        <w:rPr>
-          <w:b/>
-        </w:rPr>
-        <w:t>8</w:t>
-      </w:r>
-      <w:r>
-        <w:t>: 1–14</w:t>
-      </w:r>
-    </w:p>
-    <w:p>
-      <w:pPr>
-        <w:pStyle w:val="Bibliography"/>
-      </w:pPr>
-      <w:r>
-        <w:t xml:space="preserve">Samson, D.A., Rickart, E.A., and Gonzales, P.C. 1997. Ant diversity and abundance along an elevational gradient in the Phillippines. </w:t>
-      </w:r>
-      <w:r>
-        <w:rPr>
-          <w:i/>
-        </w:rPr>
-        <w:t>Biotropica</w:t>
-      </w:r>
-      <w:r>
-        <w:t xml:space="preserve"> </w:t>
-      </w:r>
-      <w:r>
-        <w:rPr>
-          <w:b/>
-        </w:rPr>
-        <w:t>29</w:t>
-      </w:r>
-      <w:r>
-        <w:t>: 349–363</w:t>
-      </w:r>
-    </w:p>
-    <w:p>
-      <w:pPr>
-        <w:pStyle w:val="Bibliography"/>
-      </w:pPr>
-      <w:r>
-        <w:t xml:space="preserve">Sanders, N. 2002. Elevational gradients in ant species richness: area, geometry, and Rapoport’s rule. </w:t>
-      </w:r>
-      <w:r>
-        <w:rPr>
-          <w:i/>
-        </w:rPr>
-        <w:t>Ecography</w:t>
-      </w:r>
-      <w:r>
-        <w:t xml:space="preserve"> </w:t>
-      </w:r>
-      <w:r>
-        <w:rPr>
-          <w:b/>
-        </w:rPr>
-        <w:t>1</w:t>
-      </w:r>
-      <w:r>
-        <w:t>: 25–32</w:t>
-      </w:r>
-    </w:p>
-    <w:p>
-      <w:pPr>
-        <w:pStyle w:val="Bibliography"/>
-      </w:pPr>
-      <w:r>
-        <w:t xml:space="preserve">Sarnat, E., and Economo, E. 2012. </w:t>
-      </w:r>
-      <w:r>
-        <w:rPr>
-          <w:i/>
-        </w:rPr>
-        <w:t>The ants of Fiji</w:t>
-      </w:r>
-      <w:r>
-        <w:t>. UC Publications in Entomology, University of California Press, Berkeley; Los Angeles, CA</w:t>
-      </w:r>
-    </w:p>
-    <w:p>
-      <w:pPr>
-        <w:pStyle w:val="Bibliography"/>
-      </w:pPr>
-      <w:r>
-        <w:t xml:space="preserve">Sarty, M., Abbott, K.L., and Lester, P.J. 2006. Habitat complexity facilitates coexistence in a tropical ant community. </w:t>
-      </w:r>
-      <w:r>
-        <w:rPr>
-          <w:i/>
-        </w:rPr>
-        <w:t>Oecologia</w:t>
-      </w:r>
-      <w:r>
-        <w:t xml:space="preserve"> </w:t>
-      </w:r>
-      <w:r>
-        <w:rPr>
-          <w:b/>
-        </w:rPr>
-        <w:t>149</w:t>
-      </w:r>
-      <w:r>
-        <w:t>: 465–473</w:t>
-      </w:r>
-    </w:p>
-    <w:p>
-      <w:pPr>
-        <w:pStyle w:val="Bibliography"/>
-      </w:pPr>
-      <w:r>
-        <w:t xml:space="preserve">Sheldon, K.S., and Tewksbury, J.J. 2014. The impact of seasonality in temperature on thermal tolerance and elevational range size. </w:t>
-      </w:r>
-      <w:r>
-        <w:rPr>
-          <w:i/>
-        </w:rPr>
-        <w:t>Ecology</w:t>
-      </w:r>
-      <w:r>
-        <w:t xml:space="preserve"> </w:t>
-      </w:r>
-      <w:r>
-        <w:rPr>
-          <w:b/>
-        </w:rPr>
-        <w:t>95</w:t>
-      </w:r>
-      <w:r>
-        <w:t>: 2134–2143</w:t>
-      </w:r>
-    </w:p>
-    <w:p>
-      <w:pPr>
-        <w:pStyle w:val="Bibliography"/>
-      </w:pPr>
-      <w:r>
-        <w:t xml:space="preserve">Sheldon, K.S., Leaché, A.D., and Cruz, F.B. 2015. The influence of temperature seasonality on elevational range size across latitude : a test using Liolaemus lizards. </w:t>
-      </w:r>
-      <w:r>
-        <w:rPr>
-          <w:i/>
-        </w:rPr>
-        <w:t>Global Ecology and Biogeography</w:t>
-      </w:r>
-      <w:r>
-        <w:t xml:space="preserve"> n/a–a</w:t>
-      </w:r>
-    </w:p>
-    <w:p>
-      <w:pPr>
-        <w:pStyle w:val="Bibliography"/>
-      </w:pPr>
-      <w:r>
-        <w:t xml:space="preserve">Smith, M.A., Hallwachs, W., and Janzen, D.H. 2014. Diversity and phylogenetic community structure of ants along a Costa Rican elevational gradient. </w:t>
-      </w:r>
-      <w:r>
-        <w:rPr>
-          <w:i/>
-        </w:rPr>
-        <w:t>Ecography</w:t>
-      </w:r>
-      <w:r>
-        <w:t xml:space="preserve"> no–o</w:t>
-      </w:r>
-    </w:p>
-    <w:p>
-      <w:pPr>
-        <w:pStyle w:val="Bibliography"/>
-      </w:pPr>
-      <w:r>
-        <w:t xml:space="preserve">Stevens, G.C. 1992. The Elevational Gradient in Altitudinal Range: An Extension of Rapoport’s Latitudinal Rule to Altitude. </w:t>
-      </w:r>
-      <w:r>
-        <w:rPr>
-          <w:i/>
-        </w:rPr>
-        <w:t>The American Naturalist</w:t>
-      </w:r>
-      <w:r>
-        <w:t xml:space="preserve"> </w:t>
-      </w:r>
-      <w:r>
-        <w:rPr>
-          <w:b/>
-        </w:rPr>
-        <w:t>140</w:t>
-      </w:r>
-      <w:r>
-        <w:t>: 893–911</w:t>
-      </w:r>
-    </w:p>
-    <w:p>
-      <w:pPr>
-        <w:pStyle w:val="Bibliography"/>
-      </w:pPr>
-      <w:r>
-        <w:t xml:space="preserve">Sunday, J.M., Bates, A.E., and Dulvy, N.K. 2011. Global analysis of thermal tolerance and latitude in ectotherms. </w:t>
-      </w:r>
-      <w:r>
-        <w:rPr>
-          <w:i/>
-        </w:rPr>
-        <w:t>Proceedings. Biological Sciences / The Royal Society</w:t>
-      </w:r>
-      <w:r>
-        <w:t xml:space="preserve"> </w:t>
-      </w:r>
-      <w:r>
-        <w:rPr>
-          <w:b/>
-        </w:rPr>
-        <w:t>278</w:t>
-      </w:r>
-      <w:r>
-        <w:t>: 1823–1830</w:t>
-      </w:r>
-    </w:p>
-    <w:p>
-      <w:pPr>
-        <w:pStyle w:val="Bibliography"/>
-      </w:pPr>
-      <w:r>
-        <w:t xml:space="preserve">Svenning, J.-C., Fløjgaard, C., and Baselga, A. 2011. Climate, history and neutrality as drivers of mammal beta diversity in Europe: insights from multiscale deconstruction. </w:t>
-      </w:r>
-      <w:r>
-        <w:rPr>
-          <w:i/>
-        </w:rPr>
-        <w:t>The Journal of Animal Ecology</w:t>
-      </w:r>
-      <w:r>
-        <w:t xml:space="preserve"> </w:t>
-      </w:r>
-      <w:r>
-        <w:rPr>
-          <w:b/>
-        </w:rPr>
-        <w:t>80</w:t>
-      </w:r>
-      <w:r>
-        <w:t>: 393–402</w:t>
-      </w:r>
-    </w:p>
-    <w:p>
-      <w:pPr>
-        <w:pStyle w:val="Bibliography"/>
-      </w:pPr>
-      <w:r>
-        <w:t xml:space="preserve">Tuomisto, H. 2010. A consistent terminology for quantifying species diversity? Yes, it does exist. </w:t>
-      </w:r>
-      <w:r>
-        <w:rPr>
-          <w:i/>
-        </w:rPr>
-        <w:t>Oecologia</w:t>
-      </w:r>
-      <w:r>
-        <w:t xml:space="preserve"> </w:t>
-      </w:r>
-      <w:r>
-        <w:rPr>
-          <w:b/>
-        </w:rPr>
-        <w:t>164</w:t>
-      </w:r>
-      <w:r>
-        <w:t>: 853–860</w:t>
-      </w:r>
-    </w:p>
-    <w:p>
-      <w:pPr>
-        <w:pStyle w:val="Bibliography"/>
-      </w:pPr>
-      <w:r>
-        <w:t xml:space="preserve">Van Pelt, A. 1983. Southwestern Association of Naturalists Ants of the Chisos Mountains, Texas (Hymenoptera: Formicidae). </w:t>
-      </w:r>
-      <w:r>
-        <w:rPr>
-          <w:i/>
-        </w:rPr>
-        <w:t>The Southwestern Naturalist</w:t>
-      </w:r>
-      <w:r>
-        <w:t xml:space="preserve"> </w:t>
-      </w:r>
-      <w:r>
-        <w:rPr>
-          <w:b/>
-        </w:rPr>
-        <w:t>28</w:t>
-      </w:r>
-      <w:r>
-        <w:t>: 137–142</w:t>
-      </w:r>
-    </w:p>
-    <w:p>
-      <w:pPr>
-        <w:pStyle w:val="Bibliography"/>
-      </w:pPr>
-      <w:r>
-        <w:t xml:space="preserve">Webb, C., Ackerly, D., McPeek, M., and Donoghue, M. 2002. Phylogenies and community ecology. </w:t>
-      </w:r>
-      <w:r>
-        <w:rPr>
-          <w:i/>
-        </w:rPr>
-        <w:t>Annual Review of Ecology and Systematics</w:t>
-      </w:r>
-      <w:r>
-        <w:t xml:space="preserve"> </w:t>
-      </w:r>
-      <w:r>
-        <w:rPr>
-          <w:b/>
-        </w:rPr>
-        <w:t>33</w:t>
-      </w:r>
-      <w:r>
-        <w:t>: 475–505</w:t>
-      </w:r>
-    </w:p>
-    <w:p>
-      <w:pPr>
-        <w:pStyle w:val="Bibliography"/>
-      </w:pPr>
-      <w:r>
-        <w:t xml:space="preserve">Wheeler, G., and Wheeler, J. 1986. </w:t>
-      </w:r>
-      <w:r>
-        <w:rPr>
-          <w:i/>
-        </w:rPr>
-        <w:t>The ants of Nevada</w:t>
-      </w:r>
-      <w:r>
-        <w:t>. Natural History Museum of Los Angeles County, Los Angeles, CA</w:t>
-      </w:r>
-    </w:p>
-    <w:p>
-      <w:pPr>
-        <w:pStyle w:val="Bibliography"/>
-      </w:pPr>
-      <w:r>
-        <w:t xml:space="preserve">Willig, M., Kaufman, D., and Stevens, R. 2003. Latitudinal gradients of biodiversity: Pattern, process, scale, and synthesis. </w:t>
-      </w:r>
-      <w:r>
-        <w:rPr>
-          <w:i/>
-        </w:rPr>
-        <w:t>Annual Review of Ecology, Evolution, and Systematics</w:t>
-      </w:r>
-      <w:r>
-        <w:t xml:space="preserve"> </w:t>
-      </w:r>
-      <w:r>
-        <w:rPr>
-          <w:b/>
-        </w:rPr>
-        <w:t>34</w:t>
-      </w:r>
-      <w:r>
         <w:t>: 273–309</w:t>
       </w:r>
     </w:p>
-    <w:bookmarkEnd w:id="19"/>
     <w:sectPr>
       <w:pgSz w:w="12240" w:h="15840"/>
       <w:pgMar w:top="1440" w:right="1800" w:bottom="1440" w:left="1800" w:header="720" w:footer="720" w:gutter="0"/>

</xml_diff>